<commit_message>
Added NN Model and Resampling methods
NN, Rs
</commit_message>
<xml_diff>
--- a/HR_Analytics - Attrition prediction.docx
+++ b/HR_Analytics - Attrition prediction.docx
@@ -657,7 +657,7 @@
           <w:r>
             <w:fldChar w:fldCharType="separate"/>
           </w:r>
-          <w:hyperlink w:anchor="_Toc182429920" w:history="1">
+          <w:hyperlink w:anchor="_Toc183906015" w:history="1">
             <w:r>
               <w:rPr>
                 <w:rStyle w:val="Hyperlink"/>
@@ -701,7 +701,7 @@
                 <w:noProof/>
                 <w:webHidden/>
               </w:rPr>
-              <w:instrText xml:space="preserve"> PAGEREF _Toc182429920 \h </w:instrText>
+              <w:instrText xml:space="preserve"> PAGEREF _Toc183906015 \h </w:instrText>
             </w:r>
             <w:r>
               <w:rPr>
@@ -721,7 +721,7 @@
                 <w:noProof/>
                 <w:webHidden/>
               </w:rPr>
-              <w:t>3</w:t>
+              <w:t>4</w:t>
             </w:r>
             <w:r>
               <w:rPr>
@@ -747,7 +747,7 @@
               <w:lang w:val="en-US"/>
             </w:rPr>
           </w:pPr>
-          <w:hyperlink w:anchor="_Toc182429921" w:history="1">
+          <w:hyperlink w:anchor="_Toc183906016" w:history="1">
             <w:r>
               <w:rPr>
                 <w:rStyle w:val="Hyperlink"/>
@@ -791,7 +791,7 @@
                 <w:noProof/>
                 <w:webHidden/>
               </w:rPr>
-              <w:instrText xml:space="preserve"> PAGEREF _Toc182429921 \h </w:instrText>
+              <w:instrText xml:space="preserve"> PAGEREF _Toc183906016 \h </w:instrText>
             </w:r>
             <w:r>
               <w:rPr>
@@ -811,7 +811,7 @@
                 <w:noProof/>
                 <w:webHidden/>
               </w:rPr>
-              <w:t>4</w:t>
+              <w:t>5</w:t>
             </w:r>
             <w:r>
               <w:rPr>
@@ -836,7 +836,7 @@
               <w:lang w:val="en-US"/>
             </w:rPr>
           </w:pPr>
-          <w:hyperlink w:anchor="_Toc182429922" w:history="1">
+          <w:hyperlink w:anchor="_Toc183906017" w:history="1">
             <w:r>
               <w:rPr>
                 <w:rStyle w:val="Hyperlink"/>
@@ -863,7 +863,7 @@
                 <w:noProof/>
                 <w:webHidden/>
               </w:rPr>
-              <w:instrText xml:space="preserve"> PAGEREF _Toc182429922 \h </w:instrText>
+              <w:instrText xml:space="preserve"> PAGEREF _Toc183906017 \h </w:instrText>
             </w:r>
             <w:r>
               <w:rPr>
@@ -883,7 +883,7 @@
                 <w:noProof/>
                 <w:webHidden/>
               </w:rPr>
-              <w:t>6</w:t>
+              <w:t>7</w:t>
             </w:r>
             <w:r>
               <w:rPr>
@@ -908,7 +908,7 @@
               <w:lang w:val="en-US"/>
             </w:rPr>
           </w:pPr>
-          <w:hyperlink w:anchor="_Toc182429923" w:history="1">
+          <w:hyperlink w:anchor="_Toc183906018" w:history="1">
             <w:r>
               <w:rPr>
                 <w:rStyle w:val="Hyperlink"/>
@@ -935,79 +935,7 @@
                 <w:noProof/>
                 <w:webHidden/>
               </w:rPr>
-              <w:instrText xml:space="preserve"> PAGEREF _Toc182429923 \h </w:instrText>
-            </w:r>
-            <w:r>
-              <w:rPr>
-                <w:noProof/>
-                <w:webHidden/>
-              </w:rPr>
-            </w:r>
-            <w:r>
-              <w:rPr>
-                <w:noProof/>
-                <w:webHidden/>
-              </w:rPr>
-              <w:fldChar w:fldCharType="separate"/>
-            </w:r>
-            <w:r>
-              <w:rPr>
-                <w:noProof/>
-                <w:webHidden/>
-              </w:rPr>
-              <w:t>30</w:t>
-            </w:r>
-            <w:r>
-              <w:rPr>
-                <w:noProof/>
-                <w:webHidden/>
-              </w:rPr>
-              <w:fldChar w:fldCharType="end"/>
-            </w:r>
-          </w:hyperlink>
-        </w:p>
-        <w:p>
-          <w:pPr>
-            <w:pStyle w:val="TOC2"/>
-            <w:tabs>
-              <w:tab w:val="right" w:leader="dot" w:pos="9350"/>
-            </w:tabs>
-            <w:rPr>
-              <w:rFonts w:asciiTheme="minorHAnsi" w:hAnsiTheme="minorHAnsi" w:cstheme="minorBidi"/>
-              <w:noProof/>
-              <w:sz w:val="24"/>
-              <w:szCs w:val="24"/>
-              <w:lang w:val="en-US"/>
-            </w:rPr>
-          </w:pPr>
-          <w:hyperlink w:anchor="_Toc182429924" w:history="1">
-            <w:r>
-              <w:rPr>
-                <w:rStyle w:val="Hyperlink"/>
-                <w:noProof/>
-              </w:rPr>
-              <w:t>2.3 Исправљање структурних грешака</w:t>
-            </w:r>
-            <w:r>
-              <w:rPr>
-                <w:noProof/>
-                <w:webHidden/>
-              </w:rPr>
-              <w:tab/>
-            </w:r>
-            <w:r>
-              <w:rPr>
-                <w:noProof/>
-                <w:webHidden/>
-              </w:rPr>
-              <w:fldChar w:fldCharType="begin"/>
-            </w:r>
-            <w:r>
-              <w:rPr>
-                <w:noProof/>
-                <w:webHidden/>
-              </w:rPr>
-              <w:instrText xml:space="preserve"> PAGEREF _Toc182429924 \h </w:instrText>
+              <w:instrText xml:space="preserve"> PAGEREF _Toc183906018 \h </w:instrText>
             </w:r>
             <w:r>
               <w:rPr>
@@ -1052,13 +980,13 @@
               <w:lang w:val="en-US"/>
             </w:rPr>
           </w:pPr>
-          <w:hyperlink w:anchor="_Toc182429925" w:history="1">
+          <w:hyperlink w:anchor="_Toc183906019" w:history="1">
             <w:r>
               <w:rPr>
                 <w:rStyle w:val="Hyperlink"/>
                 <w:noProof/>
               </w:rPr>
-              <w:t>2.4 Уклањање екстремних вредности</w:t>
+              <w:t>2.3 Исправљање структурних грешака</w:t>
             </w:r>
             <w:r>
               <w:rPr>
@@ -1079,79 +1007,7 @@
                 <w:noProof/>
                 <w:webHidden/>
               </w:rPr>
-              <w:instrText xml:space="preserve"> PAGEREF _Toc182429925 \h </w:instrText>
-            </w:r>
-            <w:r>
-              <w:rPr>
-                <w:noProof/>
-                <w:webHidden/>
-              </w:rPr>
-            </w:r>
-            <w:r>
-              <w:rPr>
-                <w:noProof/>
-                <w:webHidden/>
-              </w:rPr>
-              <w:fldChar w:fldCharType="separate"/>
-            </w:r>
-            <w:r>
-              <w:rPr>
-                <w:noProof/>
-                <w:webHidden/>
-              </w:rPr>
-              <w:t>31</w:t>
-            </w:r>
-            <w:r>
-              <w:rPr>
-                <w:noProof/>
-                <w:webHidden/>
-              </w:rPr>
-              <w:fldChar w:fldCharType="end"/>
-            </w:r>
-          </w:hyperlink>
-        </w:p>
-        <w:p>
-          <w:pPr>
-            <w:pStyle w:val="TOC2"/>
-            <w:tabs>
-              <w:tab w:val="right" w:leader="dot" w:pos="9350"/>
-            </w:tabs>
-            <w:rPr>
-              <w:rFonts w:asciiTheme="minorHAnsi" w:hAnsiTheme="minorHAnsi" w:cstheme="minorBidi"/>
-              <w:noProof/>
-              <w:sz w:val="24"/>
-              <w:szCs w:val="24"/>
-              <w:lang w:val="en-US"/>
-            </w:rPr>
-          </w:pPr>
-          <w:hyperlink w:anchor="_Toc182429926" w:history="1">
-            <w:r>
-              <w:rPr>
-                <w:rStyle w:val="Hyperlink"/>
-                <w:noProof/>
-              </w:rPr>
-              <w:t>2.5 Руковање недостајућим вредностима</w:t>
-            </w:r>
-            <w:r>
-              <w:rPr>
-                <w:noProof/>
-                <w:webHidden/>
-              </w:rPr>
-              <w:tab/>
-            </w:r>
-            <w:r>
-              <w:rPr>
-                <w:noProof/>
-                <w:webHidden/>
-              </w:rPr>
-              <w:fldChar w:fldCharType="begin"/>
-            </w:r>
-            <w:r>
-              <w:rPr>
-                <w:noProof/>
-                <w:webHidden/>
-              </w:rPr>
-              <w:instrText xml:space="preserve"> PAGEREF _Toc182429926 \h </w:instrText>
+              <w:instrText xml:space="preserve"> PAGEREF _Toc183906019 \h </w:instrText>
             </w:r>
             <w:r>
               <w:rPr>
@@ -1196,13 +1052,13 @@
               <w:lang w:val="en-US"/>
             </w:rPr>
           </w:pPr>
-          <w:hyperlink w:anchor="_Toc182429927" w:history="1">
+          <w:hyperlink w:anchor="_Toc183906020" w:history="1">
             <w:r>
               <w:rPr>
                 <w:rStyle w:val="Hyperlink"/>
                 <w:noProof/>
               </w:rPr>
-              <w:t>2.6 Креирање нових променљивих</w:t>
+              <w:t>2.4 Уклањање екстремних вредности</w:t>
             </w:r>
             <w:r>
               <w:rPr>
@@ -1223,7 +1079,7 @@
                 <w:noProof/>
                 <w:webHidden/>
               </w:rPr>
-              <w:instrText xml:space="preserve"> PAGEREF _Toc182429927 \h </w:instrText>
+              <w:instrText xml:space="preserve"> PAGEREF _Toc183906020 \h </w:instrText>
             </w:r>
             <w:r>
               <w:rPr>
@@ -1256,43 +1112,25 @@
         </w:p>
         <w:p>
           <w:pPr>
-            <w:pStyle w:val="TOC1"/>
+            <w:pStyle w:val="TOC2"/>
             <w:tabs>
-              <w:tab w:val="left" w:pos="660"/>
               <w:tab w:val="right" w:leader="dot" w:pos="9350"/>
             </w:tabs>
             <w:rPr>
-              <w:rFonts w:asciiTheme="minorHAnsi" w:eastAsiaTheme="minorEastAsia" w:hAnsiTheme="minorHAnsi"/>
+              <w:rFonts w:asciiTheme="minorHAnsi" w:hAnsiTheme="minorHAnsi" w:cstheme="minorBidi"/>
               <w:noProof/>
               <w:sz w:val="24"/>
               <w:szCs w:val="24"/>
               <w:lang w:val="en-US"/>
             </w:rPr>
           </w:pPr>
-          <w:hyperlink w:anchor="_Toc182429929" w:history="1">
+          <w:hyperlink w:anchor="_Toc183906021" w:history="1">
             <w:r>
               <w:rPr>
                 <w:rStyle w:val="Hyperlink"/>
                 <w:noProof/>
               </w:rPr>
-              <w:t>3.</w:t>
-            </w:r>
-            <w:r>
-              <w:rPr>
-                <w:rFonts w:asciiTheme="minorHAnsi" w:eastAsiaTheme="minorEastAsia" w:hAnsiTheme="minorHAnsi"/>
-                <w:noProof/>
-                <w:sz w:val="24"/>
-                <w:szCs w:val="24"/>
-                <w:lang w:val="en-US"/>
-              </w:rPr>
-              <w:tab/>
-            </w:r>
-            <w:r>
-              <w:rPr>
-                <w:rStyle w:val="Hyperlink"/>
-                <w:noProof/>
-              </w:rPr>
-              <w:t>Анализа података</w:t>
+              <w:t>2.5 Руковање недостајућим вредностима</w:t>
             </w:r>
             <w:r>
               <w:rPr>
@@ -1313,7 +1151,171 @@
                 <w:noProof/>
                 <w:webHidden/>
               </w:rPr>
-              <w:instrText xml:space="preserve"> PAGEREF _Toc182429929 \h </w:instrText>
+              <w:instrText xml:space="preserve"> PAGEREF _Toc183906021 \h </w:instrText>
+            </w:r>
+            <w:r>
+              <w:rPr>
+                <w:noProof/>
+                <w:webHidden/>
+              </w:rPr>
+            </w:r>
+            <w:r>
+              <w:rPr>
+                <w:noProof/>
+                <w:webHidden/>
+              </w:rPr>
+              <w:fldChar w:fldCharType="separate"/>
+            </w:r>
+            <w:r>
+              <w:rPr>
+                <w:noProof/>
+                <w:webHidden/>
+              </w:rPr>
+              <w:t>33</w:t>
+            </w:r>
+            <w:r>
+              <w:rPr>
+                <w:noProof/>
+                <w:webHidden/>
+              </w:rPr>
+              <w:fldChar w:fldCharType="end"/>
+            </w:r>
+          </w:hyperlink>
+        </w:p>
+        <w:p>
+          <w:pPr>
+            <w:pStyle w:val="TOC2"/>
+            <w:tabs>
+              <w:tab w:val="right" w:leader="dot" w:pos="9350"/>
+            </w:tabs>
+            <w:rPr>
+              <w:rFonts w:asciiTheme="minorHAnsi" w:hAnsiTheme="minorHAnsi" w:cstheme="minorBidi"/>
+              <w:noProof/>
+              <w:sz w:val="24"/>
+              <w:szCs w:val="24"/>
+              <w:lang w:val="en-US"/>
+            </w:rPr>
+          </w:pPr>
+          <w:hyperlink w:anchor="_Toc183906022" w:history="1">
+            <w:r>
+              <w:rPr>
+                <w:rStyle w:val="Hyperlink"/>
+                <w:noProof/>
+              </w:rPr>
+              <w:t>2.6 Креирање нових променљивих</w:t>
+            </w:r>
+            <w:r>
+              <w:rPr>
+                <w:noProof/>
+                <w:webHidden/>
+              </w:rPr>
+              <w:tab/>
+            </w:r>
+            <w:r>
+              <w:rPr>
+                <w:noProof/>
+                <w:webHidden/>
+              </w:rPr>
+              <w:fldChar w:fldCharType="begin"/>
+            </w:r>
+            <w:r>
+              <w:rPr>
+                <w:noProof/>
+                <w:webHidden/>
+              </w:rPr>
+              <w:instrText xml:space="preserve"> PAGEREF _Toc183906022 \h </w:instrText>
+            </w:r>
+            <w:r>
+              <w:rPr>
+                <w:noProof/>
+                <w:webHidden/>
+              </w:rPr>
+            </w:r>
+            <w:r>
+              <w:rPr>
+                <w:noProof/>
+                <w:webHidden/>
+              </w:rPr>
+              <w:fldChar w:fldCharType="separate"/>
+            </w:r>
+            <w:r>
+              <w:rPr>
+                <w:noProof/>
+                <w:webHidden/>
+              </w:rPr>
+              <w:t>33</w:t>
+            </w:r>
+            <w:r>
+              <w:rPr>
+                <w:noProof/>
+                <w:webHidden/>
+              </w:rPr>
+              <w:fldChar w:fldCharType="end"/>
+            </w:r>
+          </w:hyperlink>
+        </w:p>
+        <w:p>
+          <w:pPr>
+            <w:pStyle w:val="TOC2"/>
+            <w:tabs>
+              <w:tab w:val="left" w:pos="660"/>
+              <w:tab w:val="right" w:leader="dot" w:pos="9350"/>
+            </w:tabs>
+            <w:rPr>
+              <w:rFonts w:asciiTheme="minorHAnsi" w:hAnsiTheme="minorHAnsi" w:cstheme="minorBidi"/>
+              <w:noProof/>
+              <w:sz w:val="24"/>
+              <w:szCs w:val="24"/>
+              <w:lang w:val="en-US"/>
+            </w:rPr>
+          </w:pPr>
+          <w:hyperlink w:anchor="_Toc183906023" w:history="1">
+            <w:r>
+              <w:rPr>
+                <w:rStyle w:val="Hyperlink"/>
+                <w:rFonts w:ascii="Symbol" w:hAnsi="Symbol"/>
+                <w:noProof/>
+              </w:rPr>
+              <w:t></w:t>
+            </w:r>
+            <w:r>
+              <w:rPr>
+                <w:rFonts w:asciiTheme="minorHAnsi" w:hAnsiTheme="minorHAnsi" w:cstheme="minorBidi"/>
+                <w:noProof/>
+                <w:sz w:val="24"/>
+                <w:szCs w:val="24"/>
+                <w:lang w:val="en-US"/>
+              </w:rPr>
+              <w:tab/>
+            </w:r>
+            <w:r>
+              <w:rPr>
+                <w:rStyle w:val="Hyperlink"/>
+                <w:noProof/>
+                <w:lang w:val="sr-Latn-BA"/>
+              </w:rPr>
+              <w:t>DistanceFromHomeGroup</w:t>
+            </w:r>
+            <w:r>
+              <w:rPr>
+                <w:noProof/>
+                <w:webHidden/>
+              </w:rPr>
+              <w:tab/>
+            </w:r>
+            <w:r>
+              <w:rPr>
+                <w:noProof/>
+                <w:webHidden/>
+              </w:rPr>
+              <w:fldChar w:fldCharType="begin"/>
+            </w:r>
+            <w:r>
+              <w:rPr>
+                <w:noProof/>
+                <w:webHidden/>
+              </w:rPr>
+              <w:instrText xml:space="preserve"> PAGEREF _Toc183906023 \h </w:instrText>
             </w:r>
             <w:r>
               <w:rPr>
@@ -1359,7 +1361,97 @@
               <w:lang w:val="en-US"/>
             </w:rPr>
           </w:pPr>
-          <w:hyperlink w:anchor="_Toc182429930" w:history="1">
+          <w:hyperlink w:anchor="_Toc183906024" w:history="1">
+            <w:r>
+              <w:rPr>
+                <w:rStyle w:val="Hyperlink"/>
+                <w:noProof/>
+              </w:rPr>
+              <w:t>3.</w:t>
+            </w:r>
+            <w:r>
+              <w:rPr>
+                <w:rFonts w:asciiTheme="minorHAnsi" w:eastAsiaTheme="minorEastAsia" w:hAnsiTheme="minorHAnsi"/>
+                <w:noProof/>
+                <w:sz w:val="24"/>
+                <w:szCs w:val="24"/>
+                <w:lang w:val="en-US"/>
+              </w:rPr>
+              <w:tab/>
+            </w:r>
+            <w:r>
+              <w:rPr>
+                <w:rStyle w:val="Hyperlink"/>
+                <w:noProof/>
+              </w:rPr>
+              <w:t>Анализа података</w:t>
+            </w:r>
+            <w:r>
+              <w:rPr>
+                <w:noProof/>
+                <w:webHidden/>
+              </w:rPr>
+              <w:tab/>
+            </w:r>
+            <w:r>
+              <w:rPr>
+                <w:noProof/>
+                <w:webHidden/>
+              </w:rPr>
+              <w:fldChar w:fldCharType="begin"/>
+            </w:r>
+            <w:r>
+              <w:rPr>
+                <w:noProof/>
+                <w:webHidden/>
+              </w:rPr>
+              <w:instrText xml:space="preserve"> PAGEREF _Toc183906024 \h </w:instrText>
+            </w:r>
+            <w:r>
+              <w:rPr>
+                <w:noProof/>
+                <w:webHidden/>
+              </w:rPr>
+            </w:r>
+            <w:r>
+              <w:rPr>
+                <w:noProof/>
+                <w:webHidden/>
+              </w:rPr>
+              <w:fldChar w:fldCharType="separate"/>
+            </w:r>
+            <w:r>
+              <w:rPr>
+                <w:noProof/>
+                <w:webHidden/>
+              </w:rPr>
+              <w:t>34</w:t>
+            </w:r>
+            <w:r>
+              <w:rPr>
+                <w:noProof/>
+                <w:webHidden/>
+              </w:rPr>
+              <w:fldChar w:fldCharType="end"/>
+            </w:r>
+          </w:hyperlink>
+        </w:p>
+        <w:p>
+          <w:pPr>
+            <w:pStyle w:val="TOC1"/>
+            <w:tabs>
+              <w:tab w:val="left" w:pos="660"/>
+              <w:tab w:val="right" w:leader="dot" w:pos="9350"/>
+            </w:tabs>
+            <w:rPr>
+              <w:rFonts w:asciiTheme="minorHAnsi" w:eastAsiaTheme="minorEastAsia" w:hAnsiTheme="minorHAnsi"/>
+              <w:noProof/>
+              <w:sz w:val="24"/>
+              <w:szCs w:val="24"/>
+              <w:lang w:val="en-US"/>
+            </w:rPr>
+          </w:pPr>
+          <w:hyperlink w:anchor="_Toc183906025" w:history="1">
             <w:r>
               <w:rPr>
                 <w:rStyle w:val="Hyperlink"/>
@@ -1403,79 +1495,7 @@
                 <w:noProof/>
                 <w:webHidden/>
               </w:rPr>
-              <w:instrText xml:space="preserve"> PAGEREF _Toc182429930 \h </w:instrText>
-            </w:r>
-            <w:r>
-              <w:rPr>
-                <w:noProof/>
-                <w:webHidden/>
-              </w:rPr>
-            </w:r>
-            <w:r>
-              <w:rPr>
-                <w:noProof/>
-                <w:webHidden/>
-              </w:rPr>
-              <w:fldChar w:fldCharType="separate"/>
-            </w:r>
-            <w:r>
-              <w:rPr>
-                <w:noProof/>
-                <w:webHidden/>
-              </w:rPr>
-              <w:t>48</w:t>
-            </w:r>
-            <w:r>
-              <w:rPr>
-                <w:noProof/>
-                <w:webHidden/>
-              </w:rPr>
-              <w:fldChar w:fldCharType="end"/>
-            </w:r>
-          </w:hyperlink>
-        </w:p>
-        <w:p>
-          <w:pPr>
-            <w:pStyle w:val="TOC2"/>
-            <w:tabs>
-              <w:tab w:val="right" w:leader="dot" w:pos="9350"/>
-            </w:tabs>
-            <w:rPr>
-              <w:rFonts w:asciiTheme="minorHAnsi" w:hAnsiTheme="minorHAnsi" w:cstheme="minorBidi"/>
-              <w:noProof/>
-              <w:sz w:val="24"/>
-              <w:szCs w:val="24"/>
-              <w:lang w:val="en-US"/>
-            </w:rPr>
-          </w:pPr>
-          <w:hyperlink w:anchor="_Toc182429931" w:history="1">
-            <w:r>
-              <w:rPr>
-                <w:rStyle w:val="Hyperlink"/>
-                <w:noProof/>
-              </w:rPr>
-              <w:t>4.1 Логистичка регресија</w:t>
-            </w:r>
-            <w:r>
-              <w:rPr>
-                <w:noProof/>
-                <w:webHidden/>
-              </w:rPr>
-              <w:tab/>
-            </w:r>
-            <w:r>
-              <w:rPr>
-                <w:noProof/>
-                <w:webHidden/>
-              </w:rPr>
-              <w:fldChar w:fldCharType="begin"/>
-            </w:r>
-            <w:r>
-              <w:rPr>
-                <w:noProof/>
-                <w:webHidden/>
-              </w:rPr>
-              <w:instrText xml:space="preserve"> PAGEREF _Toc182429931 \h </w:instrText>
+              <w:instrText xml:space="preserve"> PAGEREF _Toc183906025 \h </w:instrText>
             </w:r>
             <w:r>
               <w:rPr>
@@ -1508,7 +1528,7 @@
         </w:p>
         <w:p>
           <w:pPr>
-            <w:pStyle w:val="TOC3"/>
+            <w:pStyle w:val="TOC2"/>
             <w:tabs>
               <w:tab w:val="right" w:leader="dot" w:pos="9350"/>
             </w:tabs>
@@ -1520,13 +1540,28 @@
               <w:lang w:val="en-US"/>
             </w:rPr>
           </w:pPr>
-          <w:hyperlink w:anchor="_Toc182429932" w:history="1">
+          <w:hyperlink w:anchor="_Toc183906026" w:history="1">
             <w:r>
               <w:rPr>
                 <w:rStyle w:val="Hyperlink"/>
                 <w:noProof/>
               </w:rPr>
-              <w:t>4.1.1 Логистички модел и унакрсна валидација</w:t>
+              <w:t>4.</w:t>
+            </w:r>
+            <w:r>
+              <w:rPr>
+                <w:rStyle w:val="Hyperlink"/>
+                <w:noProof/>
+                <w:lang w:val="en-US"/>
+              </w:rPr>
+              <w:t>1</w:t>
+            </w:r>
+            <w:r>
+              <w:rPr>
+                <w:rStyle w:val="Hyperlink"/>
+                <w:noProof/>
+              </w:rPr>
+              <w:t xml:space="preserve"> Логистичка регресија</w:t>
             </w:r>
             <w:r>
               <w:rPr>
@@ -1547,7 +1582,7 @@
                 <w:noProof/>
                 <w:webHidden/>
               </w:rPr>
-              <w:instrText xml:space="preserve"> PAGEREF _Toc182429932 \h </w:instrText>
+              <w:instrText xml:space="preserve"> PAGEREF _Toc183906026 \h </w:instrText>
             </w:r>
             <w:r>
               <w:rPr>
@@ -1580,7 +1615,7 @@
         </w:p>
         <w:p>
           <w:pPr>
-            <w:pStyle w:val="TOC2"/>
+            <w:pStyle w:val="TOC3"/>
             <w:tabs>
               <w:tab w:val="right" w:leader="dot" w:pos="9350"/>
             </w:tabs>
@@ -1592,13 +1627,28 @@
               <w:lang w:val="en-US"/>
             </w:rPr>
           </w:pPr>
-          <w:hyperlink w:anchor="_Toc182429933" w:history="1">
+          <w:hyperlink w:anchor="_Toc183906027" w:history="1">
             <w:r>
               <w:rPr>
                 <w:rStyle w:val="Hyperlink"/>
                 <w:noProof/>
               </w:rPr>
-              <w:t>4.2 GLM модел</w:t>
+              <w:t>4.</w:t>
+            </w:r>
+            <w:r>
+              <w:rPr>
+                <w:rStyle w:val="Hyperlink"/>
+                <w:noProof/>
+                <w:lang w:val="en-US"/>
+              </w:rPr>
+              <w:t>1</w:t>
+            </w:r>
+            <w:r>
+              <w:rPr>
+                <w:rStyle w:val="Hyperlink"/>
+                <w:noProof/>
+              </w:rPr>
+              <w:t>.1 Логистички модел и унакрсна валидација</w:t>
             </w:r>
             <w:r>
               <w:rPr>
@@ -1619,7 +1669,7 @@
                 <w:noProof/>
                 <w:webHidden/>
               </w:rPr>
-              <w:instrText xml:space="preserve"> PAGEREF _Toc182429933 \h </w:instrText>
+              <w:instrText xml:space="preserve"> PAGEREF _Toc183906027 \h </w:instrText>
             </w:r>
             <w:r>
               <w:rPr>
@@ -1652,7 +1702,7 @@
         </w:p>
         <w:p>
           <w:pPr>
-            <w:pStyle w:val="TOC3"/>
+            <w:pStyle w:val="TOC2"/>
             <w:tabs>
               <w:tab w:val="right" w:leader="dot" w:pos="9350"/>
             </w:tabs>
@@ -1664,13 +1714,28 @@
               <w:lang w:val="en-US"/>
             </w:rPr>
           </w:pPr>
-          <w:hyperlink w:anchor="_Toc182429934" w:history="1">
+          <w:hyperlink w:anchor="_Toc183906028" w:history="1">
             <w:r>
               <w:rPr>
                 <w:rStyle w:val="Hyperlink"/>
                 <w:noProof/>
               </w:rPr>
-              <w:t>4.2.2 GLM модел и унакрсна валидација</w:t>
+              <w:t>4.</w:t>
+            </w:r>
+            <w:r>
+              <w:rPr>
+                <w:rStyle w:val="Hyperlink"/>
+                <w:noProof/>
+                <w:lang w:val="en-US"/>
+              </w:rPr>
+              <w:t>2</w:t>
+            </w:r>
+            <w:r>
+              <w:rPr>
+                <w:rStyle w:val="Hyperlink"/>
+                <w:noProof/>
+              </w:rPr>
+              <w:t xml:space="preserve"> GLM модел</w:t>
             </w:r>
             <w:r>
               <w:rPr>
@@ -1691,7 +1756,7 @@
                 <w:noProof/>
                 <w:webHidden/>
               </w:rPr>
-              <w:instrText xml:space="preserve"> PAGEREF _Toc182429934 \h </w:instrText>
+              <w:instrText xml:space="preserve"> PAGEREF _Toc183906028 \h </w:instrText>
             </w:r>
             <w:r>
               <w:rPr>
@@ -1711,7 +1776,7 @@
                 <w:noProof/>
                 <w:webHidden/>
               </w:rPr>
-              <w:t>53</w:t>
+              <w:t>52</w:t>
             </w:r>
             <w:r>
               <w:rPr>
@@ -1724,7 +1789,7 @@
         </w:p>
         <w:p>
           <w:pPr>
-            <w:pStyle w:val="TOC2"/>
+            <w:pStyle w:val="TOC3"/>
             <w:tabs>
               <w:tab w:val="right" w:leader="dot" w:pos="9350"/>
             </w:tabs>
@@ -1736,13 +1801,43 @@
               <w:lang w:val="en-US"/>
             </w:rPr>
           </w:pPr>
-          <w:hyperlink w:anchor="_Toc182429935" w:history="1">
+          <w:hyperlink w:anchor="_Toc183906029" w:history="1">
             <w:r>
               <w:rPr>
                 <w:rStyle w:val="Hyperlink"/>
                 <w:noProof/>
               </w:rPr>
-              <w:t>4.3 Random Forest модел</w:t>
+              <w:t>4.</w:t>
+            </w:r>
+            <w:r>
+              <w:rPr>
+                <w:rStyle w:val="Hyperlink"/>
+                <w:noProof/>
+                <w:lang w:val="en-US"/>
+              </w:rPr>
+              <w:t>2</w:t>
+            </w:r>
+            <w:r>
+              <w:rPr>
+                <w:rStyle w:val="Hyperlink"/>
+                <w:noProof/>
+              </w:rPr>
+              <w:t>.</w:t>
+            </w:r>
+            <w:r>
+              <w:rPr>
+                <w:rStyle w:val="Hyperlink"/>
+                <w:noProof/>
+                <w:lang w:val="en-US"/>
+              </w:rPr>
+              <w:t>1</w:t>
+            </w:r>
+            <w:r>
+              <w:rPr>
+                <w:rStyle w:val="Hyperlink"/>
+                <w:noProof/>
+              </w:rPr>
+              <w:t xml:space="preserve"> GLM модел и унакрсна валидација</w:t>
             </w:r>
             <w:r>
               <w:rPr>
@@ -1763,7 +1858,7 @@
                 <w:noProof/>
                 <w:webHidden/>
               </w:rPr>
-              <w:instrText xml:space="preserve"> PAGEREF _Toc182429935 \h </w:instrText>
+              <w:instrText xml:space="preserve"> PAGEREF _Toc183906029 \h </w:instrText>
             </w:r>
             <w:r>
               <w:rPr>
@@ -1796,7 +1891,7 @@
         </w:p>
         <w:p>
           <w:pPr>
-            <w:pStyle w:val="TOC3"/>
+            <w:pStyle w:val="TOC2"/>
             <w:tabs>
               <w:tab w:val="right" w:leader="dot" w:pos="9350"/>
             </w:tabs>
@@ -1808,13 +1903,28 @@
               <w:lang w:val="en-US"/>
             </w:rPr>
           </w:pPr>
-          <w:hyperlink w:anchor="_Toc182429936" w:history="1">
+          <w:hyperlink w:anchor="_Toc183906030" w:history="1">
             <w:r>
               <w:rPr>
                 <w:rStyle w:val="Hyperlink"/>
                 <w:noProof/>
               </w:rPr>
-              <w:t>4.3.3 Random Forest модел и унакрсна валидација</w:t>
+              <w:t>4.</w:t>
+            </w:r>
+            <w:r>
+              <w:rPr>
+                <w:rStyle w:val="Hyperlink"/>
+                <w:noProof/>
+                <w:lang w:val="en-US"/>
+              </w:rPr>
+              <w:t>3</w:t>
+            </w:r>
+            <w:r>
+              <w:rPr>
+                <w:rStyle w:val="Hyperlink"/>
+                <w:noProof/>
+              </w:rPr>
+              <w:t xml:space="preserve"> Random Forest модел</w:t>
             </w:r>
             <w:r>
               <w:rPr>
@@ -1835,7 +1945,7 @@
                 <w:noProof/>
                 <w:webHidden/>
               </w:rPr>
-              <w:instrText xml:space="preserve"> PAGEREF _Toc182429936 \h </w:instrText>
+              <w:instrText xml:space="preserve"> PAGEREF _Toc183906030 \h </w:instrText>
             </w:r>
             <w:r>
               <w:rPr>
@@ -1868,7 +1978,7 @@
         </w:p>
         <w:p>
           <w:pPr>
-            <w:pStyle w:val="TOC2"/>
+            <w:pStyle w:val="TOC3"/>
             <w:tabs>
               <w:tab w:val="right" w:leader="dot" w:pos="9350"/>
             </w:tabs>
@@ -1880,13 +1990,43 @@
               <w:lang w:val="en-US"/>
             </w:rPr>
           </w:pPr>
-          <w:hyperlink w:anchor="_Toc182429937" w:history="1">
+          <w:hyperlink w:anchor="_Toc183906031" w:history="1">
             <w:r>
               <w:rPr>
                 <w:rStyle w:val="Hyperlink"/>
                 <w:noProof/>
               </w:rPr>
-              <w:t>4.4 Резулати модела</w:t>
+              <w:t>4.</w:t>
+            </w:r>
+            <w:r>
+              <w:rPr>
+                <w:rStyle w:val="Hyperlink"/>
+                <w:noProof/>
+                <w:lang w:val="en-US"/>
+              </w:rPr>
+              <w:t>3</w:t>
+            </w:r>
+            <w:r>
+              <w:rPr>
+                <w:rStyle w:val="Hyperlink"/>
+                <w:noProof/>
+              </w:rPr>
+              <w:t>.</w:t>
+            </w:r>
+            <w:r>
+              <w:rPr>
+                <w:rStyle w:val="Hyperlink"/>
+                <w:noProof/>
+                <w:lang w:val="en-US"/>
+              </w:rPr>
+              <w:t>1</w:t>
+            </w:r>
+            <w:r>
+              <w:rPr>
+                <w:rStyle w:val="Hyperlink"/>
+                <w:noProof/>
+              </w:rPr>
+              <w:t xml:space="preserve"> Random Forest модел и унакрсна валидација</w:t>
             </w:r>
             <w:r>
               <w:rPr>
@@ -1907,7 +2047,7 @@
                 <w:noProof/>
                 <w:webHidden/>
               </w:rPr>
-              <w:instrText xml:space="preserve"> PAGEREF _Toc182429937 \h </w:instrText>
+              <w:instrText xml:space="preserve"> PAGEREF _Toc183906031 \h </w:instrText>
             </w:r>
             <w:r>
               <w:rPr>
@@ -1940,6 +2080,578 @@
         </w:p>
         <w:p>
           <w:pPr>
+            <w:pStyle w:val="TOC2"/>
+            <w:tabs>
+              <w:tab w:val="right" w:leader="dot" w:pos="9350"/>
+            </w:tabs>
+            <w:rPr>
+              <w:rFonts w:asciiTheme="minorHAnsi" w:hAnsiTheme="minorHAnsi" w:cstheme="minorBidi"/>
+              <w:noProof/>
+              <w:sz w:val="24"/>
+              <w:szCs w:val="24"/>
+              <w:lang w:val="en-US"/>
+            </w:rPr>
+          </w:pPr>
+          <w:hyperlink w:anchor="_Toc183906032" w:history="1">
+            <w:r>
+              <w:rPr>
+                <w:rStyle w:val="Hyperlink"/>
+                <w:noProof/>
+              </w:rPr>
+              <w:t>4.</w:t>
+            </w:r>
+            <w:r>
+              <w:rPr>
+                <w:rStyle w:val="Hyperlink"/>
+                <w:noProof/>
+                <w:lang w:val="en-US"/>
+              </w:rPr>
+              <w:t>4</w:t>
+            </w:r>
+            <w:r>
+              <w:rPr>
+                <w:rStyle w:val="Hyperlink"/>
+                <w:noProof/>
+              </w:rPr>
+              <w:t xml:space="preserve"> Неуронске мреже</w:t>
+            </w:r>
+            <w:r>
+              <w:rPr>
+                <w:noProof/>
+                <w:webHidden/>
+              </w:rPr>
+              <w:tab/>
+            </w:r>
+            <w:r>
+              <w:rPr>
+                <w:noProof/>
+                <w:webHidden/>
+              </w:rPr>
+              <w:fldChar w:fldCharType="begin"/>
+            </w:r>
+            <w:r>
+              <w:rPr>
+                <w:noProof/>
+                <w:webHidden/>
+              </w:rPr>
+              <w:instrText xml:space="preserve"> PAGEREF _Toc183906032 \h </w:instrText>
+            </w:r>
+            <w:r>
+              <w:rPr>
+                <w:noProof/>
+                <w:webHidden/>
+              </w:rPr>
+            </w:r>
+            <w:r>
+              <w:rPr>
+                <w:noProof/>
+                <w:webHidden/>
+              </w:rPr>
+              <w:fldChar w:fldCharType="separate"/>
+            </w:r>
+            <w:r>
+              <w:rPr>
+                <w:noProof/>
+                <w:webHidden/>
+              </w:rPr>
+              <w:t>57</w:t>
+            </w:r>
+            <w:r>
+              <w:rPr>
+                <w:noProof/>
+                <w:webHidden/>
+              </w:rPr>
+              <w:fldChar w:fldCharType="end"/>
+            </w:r>
+          </w:hyperlink>
+        </w:p>
+        <w:p>
+          <w:pPr>
+            <w:pStyle w:val="TOC2"/>
+            <w:tabs>
+              <w:tab w:val="right" w:leader="dot" w:pos="9350"/>
+            </w:tabs>
+            <w:rPr>
+              <w:rFonts w:asciiTheme="minorHAnsi" w:hAnsiTheme="minorHAnsi" w:cstheme="minorBidi"/>
+              <w:noProof/>
+              <w:sz w:val="24"/>
+              <w:szCs w:val="24"/>
+              <w:lang w:val="en-US"/>
+            </w:rPr>
+          </w:pPr>
+          <w:hyperlink w:anchor="_Toc183906033" w:history="1">
+            <w:r>
+              <w:rPr>
+                <w:rStyle w:val="Hyperlink"/>
+                <w:noProof/>
+              </w:rPr>
+              <w:t>4.</w:t>
+            </w:r>
+            <w:r>
+              <w:rPr>
+                <w:rStyle w:val="Hyperlink"/>
+                <w:noProof/>
+                <w:lang w:val="en-US"/>
+              </w:rPr>
+              <w:t>5</w:t>
+            </w:r>
+            <w:r>
+              <w:rPr>
+                <w:rStyle w:val="Hyperlink"/>
+                <w:noProof/>
+              </w:rPr>
+              <w:t xml:space="preserve"> Резултати модела</w:t>
+            </w:r>
+            <w:r>
+              <w:rPr>
+                <w:noProof/>
+                <w:webHidden/>
+              </w:rPr>
+              <w:tab/>
+            </w:r>
+            <w:r>
+              <w:rPr>
+                <w:noProof/>
+                <w:webHidden/>
+              </w:rPr>
+              <w:fldChar w:fldCharType="begin"/>
+            </w:r>
+            <w:r>
+              <w:rPr>
+                <w:noProof/>
+                <w:webHidden/>
+              </w:rPr>
+              <w:instrText xml:space="preserve"> PAGEREF _Toc183906033 \h </w:instrText>
+            </w:r>
+            <w:r>
+              <w:rPr>
+                <w:noProof/>
+                <w:webHidden/>
+              </w:rPr>
+            </w:r>
+            <w:r>
+              <w:rPr>
+                <w:noProof/>
+                <w:webHidden/>
+              </w:rPr>
+              <w:fldChar w:fldCharType="separate"/>
+            </w:r>
+            <w:r>
+              <w:rPr>
+                <w:noProof/>
+                <w:webHidden/>
+              </w:rPr>
+              <w:t>59</w:t>
+            </w:r>
+            <w:r>
+              <w:rPr>
+                <w:noProof/>
+                <w:webHidden/>
+              </w:rPr>
+              <w:fldChar w:fldCharType="end"/>
+            </w:r>
+          </w:hyperlink>
+        </w:p>
+        <w:p>
+          <w:pPr>
+            <w:pStyle w:val="TOC2"/>
+            <w:tabs>
+              <w:tab w:val="right" w:leader="dot" w:pos="9350"/>
+            </w:tabs>
+            <w:rPr>
+              <w:rFonts w:asciiTheme="minorHAnsi" w:hAnsiTheme="minorHAnsi" w:cstheme="minorBidi"/>
+              <w:noProof/>
+              <w:sz w:val="24"/>
+              <w:szCs w:val="24"/>
+              <w:lang w:val="en-US"/>
+            </w:rPr>
+          </w:pPr>
+          <w:hyperlink w:anchor="_Toc183906034" w:history="1">
+            <w:r>
+              <w:rPr>
+                <w:rStyle w:val="Hyperlink"/>
+                <w:noProof/>
+              </w:rPr>
+              <w:t>4.6</w:t>
+            </w:r>
+            <w:r>
+              <w:rPr>
+                <w:rStyle w:val="Hyperlink"/>
+                <w:noProof/>
+                <w:lang w:val="en-US"/>
+              </w:rPr>
+              <w:t xml:space="preserve"> Resampling </w:t>
+            </w:r>
+            <w:r>
+              <w:rPr>
+                <w:rStyle w:val="Hyperlink"/>
+                <w:noProof/>
+              </w:rPr>
+              <w:t>методе</w:t>
+            </w:r>
+            <w:r>
+              <w:rPr>
+                <w:noProof/>
+                <w:webHidden/>
+              </w:rPr>
+              <w:tab/>
+            </w:r>
+            <w:r>
+              <w:rPr>
+                <w:noProof/>
+                <w:webHidden/>
+              </w:rPr>
+              <w:fldChar w:fldCharType="begin"/>
+            </w:r>
+            <w:r>
+              <w:rPr>
+                <w:noProof/>
+                <w:webHidden/>
+              </w:rPr>
+              <w:instrText xml:space="preserve"> PAGEREF _Toc183906034 \h </w:instrText>
+            </w:r>
+            <w:r>
+              <w:rPr>
+                <w:noProof/>
+                <w:webHidden/>
+              </w:rPr>
+            </w:r>
+            <w:r>
+              <w:rPr>
+                <w:noProof/>
+                <w:webHidden/>
+              </w:rPr>
+              <w:fldChar w:fldCharType="separate"/>
+            </w:r>
+            <w:r>
+              <w:rPr>
+                <w:noProof/>
+                <w:webHidden/>
+              </w:rPr>
+              <w:t>60</w:t>
+            </w:r>
+            <w:r>
+              <w:rPr>
+                <w:noProof/>
+                <w:webHidden/>
+              </w:rPr>
+              <w:fldChar w:fldCharType="end"/>
+            </w:r>
+          </w:hyperlink>
+        </w:p>
+        <w:p>
+          <w:pPr>
+            <w:pStyle w:val="TOC3"/>
+            <w:tabs>
+              <w:tab w:val="right" w:leader="dot" w:pos="9350"/>
+            </w:tabs>
+            <w:rPr>
+              <w:rFonts w:asciiTheme="minorHAnsi" w:hAnsiTheme="minorHAnsi" w:cstheme="minorBidi"/>
+              <w:noProof/>
+              <w:sz w:val="24"/>
+              <w:szCs w:val="24"/>
+              <w:lang w:val="en-US"/>
+            </w:rPr>
+          </w:pPr>
+          <w:hyperlink w:anchor="_Toc183906035" w:history="1">
+            <w:r>
+              <w:rPr>
+                <w:rStyle w:val="Hyperlink"/>
+                <w:noProof/>
+              </w:rPr>
+              <w:t xml:space="preserve">4.6.1 </w:t>
+            </w:r>
+            <w:r>
+              <w:rPr>
+                <w:rStyle w:val="Hyperlink"/>
+                <w:noProof/>
+                <w:lang w:val="en-US"/>
+              </w:rPr>
+              <w:t>Oversampling</w:t>
+            </w:r>
+            <w:r>
+              <w:rPr>
+                <w:noProof/>
+                <w:webHidden/>
+              </w:rPr>
+              <w:tab/>
+            </w:r>
+            <w:r>
+              <w:rPr>
+                <w:noProof/>
+                <w:webHidden/>
+              </w:rPr>
+              <w:fldChar w:fldCharType="begin"/>
+            </w:r>
+            <w:r>
+              <w:rPr>
+                <w:noProof/>
+                <w:webHidden/>
+              </w:rPr>
+              <w:instrText xml:space="preserve"> PAGEREF _Toc183906035 \h </w:instrText>
+            </w:r>
+            <w:r>
+              <w:rPr>
+                <w:noProof/>
+                <w:webHidden/>
+              </w:rPr>
+            </w:r>
+            <w:r>
+              <w:rPr>
+                <w:noProof/>
+                <w:webHidden/>
+              </w:rPr>
+              <w:fldChar w:fldCharType="separate"/>
+            </w:r>
+            <w:r>
+              <w:rPr>
+                <w:noProof/>
+                <w:webHidden/>
+              </w:rPr>
+              <w:t>60</w:t>
+            </w:r>
+            <w:r>
+              <w:rPr>
+                <w:noProof/>
+                <w:webHidden/>
+              </w:rPr>
+              <w:fldChar w:fldCharType="end"/>
+            </w:r>
+          </w:hyperlink>
+        </w:p>
+        <w:p>
+          <w:pPr>
+            <w:pStyle w:val="TOC3"/>
+            <w:tabs>
+              <w:tab w:val="right" w:leader="dot" w:pos="9350"/>
+            </w:tabs>
+            <w:rPr>
+              <w:rFonts w:asciiTheme="minorHAnsi" w:hAnsiTheme="minorHAnsi" w:cstheme="minorBidi"/>
+              <w:noProof/>
+              <w:sz w:val="24"/>
+              <w:szCs w:val="24"/>
+              <w:lang w:val="en-US"/>
+            </w:rPr>
+          </w:pPr>
+          <w:hyperlink w:anchor="_Toc183906036" w:history="1">
+            <w:r>
+              <w:rPr>
+                <w:rStyle w:val="Hyperlink"/>
+                <w:noProof/>
+              </w:rPr>
+              <w:t xml:space="preserve">4.6.2 </w:t>
+            </w:r>
+            <w:r>
+              <w:rPr>
+                <w:rStyle w:val="Hyperlink"/>
+                <w:noProof/>
+                <w:lang w:val="en-US"/>
+              </w:rPr>
+              <w:t>Undersampling</w:t>
+            </w:r>
+            <w:r>
+              <w:rPr>
+                <w:rStyle w:val="Hyperlink"/>
+                <w:noProof/>
+              </w:rPr>
+              <w:t xml:space="preserve"> метода</w:t>
+            </w:r>
+            <w:r>
+              <w:rPr>
+                <w:noProof/>
+                <w:webHidden/>
+              </w:rPr>
+              <w:tab/>
+            </w:r>
+            <w:r>
+              <w:rPr>
+                <w:noProof/>
+                <w:webHidden/>
+              </w:rPr>
+              <w:fldChar w:fldCharType="begin"/>
+            </w:r>
+            <w:r>
+              <w:rPr>
+                <w:noProof/>
+                <w:webHidden/>
+              </w:rPr>
+              <w:instrText xml:space="preserve"> PAGEREF _Toc183906036 \h </w:instrText>
+            </w:r>
+            <w:r>
+              <w:rPr>
+                <w:noProof/>
+                <w:webHidden/>
+              </w:rPr>
+            </w:r>
+            <w:r>
+              <w:rPr>
+                <w:noProof/>
+                <w:webHidden/>
+              </w:rPr>
+              <w:fldChar w:fldCharType="separate"/>
+            </w:r>
+            <w:r>
+              <w:rPr>
+                <w:noProof/>
+                <w:webHidden/>
+              </w:rPr>
+              <w:t>61</w:t>
+            </w:r>
+            <w:r>
+              <w:rPr>
+                <w:noProof/>
+                <w:webHidden/>
+              </w:rPr>
+              <w:fldChar w:fldCharType="end"/>
+            </w:r>
+          </w:hyperlink>
+        </w:p>
+        <w:p>
+          <w:pPr>
+            <w:pStyle w:val="TOC3"/>
+            <w:tabs>
+              <w:tab w:val="right" w:leader="dot" w:pos="9350"/>
+            </w:tabs>
+            <w:rPr>
+              <w:rFonts w:asciiTheme="minorHAnsi" w:hAnsiTheme="minorHAnsi" w:cstheme="minorBidi"/>
+              <w:noProof/>
+              <w:sz w:val="24"/>
+              <w:szCs w:val="24"/>
+              <w:lang w:val="en-US"/>
+            </w:rPr>
+          </w:pPr>
+          <w:hyperlink w:anchor="_Toc183906037" w:history="1">
+            <w:r>
+              <w:rPr>
+                <w:rStyle w:val="Hyperlink"/>
+                <w:noProof/>
+              </w:rPr>
+              <w:t>4.6.3 Oversampling и Undersampling</w:t>
+            </w:r>
+            <w:r>
+              <w:rPr>
+                <w:noProof/>
+                <w:webHidden/>
+              </w:rPr>
+              <w:tab/>
+            </w:r>
+            <w:r>
+              <w:rPr>
+                <w:noProof/>
+                <w:webHidden/>
+              </w:rPr>
+              <w:fldChar w:fldCharType="begin"/>
+            </w:r>
+            <w:r>
+              <w:rPr>
+                <w:noProof/>
+                <w:webHidden/>
+              </w:rPr>
+              <w:instrText xml:space="preserve"> PAGEREF _Toc183906037 \h </w:instrText>
+            </w:r>
+            <w:r>
+              <w:rPr>
+                <w:noProof/>
+                <w:webHidden/>
+              </w:rPr>
+            </w:r>
+            <w:r>
+              <w:rPr>
+                <w:noProof/>
+                <w:webHidden/>
+              </w:rPr>
+              <w:fldChar w:fldCharType="separate"/>
+            </w:r>
+            <w:r>
+              <w:rPr>
+                <w:noProof/>
+                <w:webHidden/>
+              </w:rPr>
+              <w:t>61</w:t>
+            </w:r>
+            <w:r>
+              <w:rPr>
+                <w:noProof/>
+                <w:webHidden/>
+              </w:rPr>
+              <w:fldChar w:fldCharType="end"/>
+            </w:r>
+          </w:hyperlink>
+        </w:p>
+        <w:p>
+          <w:pPr>
+            <w:pStyle w:val="TOC3"/>
+            <w:tabs>
+              <w:tab w:val="right" w:leader="dot" w:pos="9350"/>
+            </w:tabs>
+            <w:rPr>
+              <w:rFonts w:asciiTheme="minorHAnsi" w:hAnsiTheme="minorHAnsi" w:cstheme="minorBidi"/>
+              <w:noProof/>
+              <w:sz w:val="24"/>
+              <w:szCs w:val="24"/>
+              <w:lang w:val="en-US"/>
+            </w:rPr>
+          </w:pPr>
+          <w:hyperlink w:anchor="_Toc183906038" w:history="1">
+            <w:r>
+              <w:rPr>
+                <w:rStyle w:val="Hyperlink"/>
+                <w:noProof/>
+              </w:rPr>
+              <w:t>4.6.4 Резултати</w:t>
+            </w:r>
+            <w:r>
+              <w:rPr>
+                <w:noProof/>
+                <w:webHidden/>
+              </w:rPr>
+              <w:tab/>
+            </w:r>
+            <w:r>
+              <w:rPr>
+                <w:noProof/>
+                <w:webHidden/>
+              </w:rPr>
+              <w:fldChar w:fldCharType="begin"/>
+            </w:r>
+            <w:r>
+              <w:rPr>
+                <w:noProof/>
+                <w:webHidden/>
+              </w:rPr>
+              <w:instrText xml:space="preserve"> PAGEREF _Toc183906038 \h </w:instrText>
+            </w:r>
+            <w:r>
+              <w:rPr>
+                <w:noProof/>
+                <w:webHidden/>
+              </w:rPr>
+            </w:r>
+            <w:r>
+              <w:rPr>
+                <w:noProof/>
+                <w:webHidden/>
+              </w:rPr>
+              <w:fldChar w:fldCharType="separate"/>
+            </w:r>
+            <w:r>
+              <w:rPr>
+                <w:noProof/>
+                <w:webHidden/>
+              </w:rPr>
+              <w:t>61</w:t>
+            </w:r>
+            <w:r>
+              <w:rPr>
+                <w:noProof/>
+                <w:webHidden/>
+              </w:rPr>
+              <w:fldChar w:fldCharType="end"/>
+            </w:r>
+          </w:hyperlink>
+        </w:p>
+        <w:p>
+          <w:pPr>
             <w:pStyle w:val="TOC1"/>
             <w:tabs>
               <w:tab w:val="left" w:pos="660"/>
@@ -1953,7 +2665,7 @@
               <w:lang w:val="en-US"/>
             </w:rPr>
           </w:pPr>
-          <w:hyperlink w:anchor="_Toc182429938" w:history="1">
+          <w:hyperlink w:anchor="_Toc183906039" w:history="1">
             <w:r>
               <w:rPr>
                 <w:rStyle w:val="Hyperlink"/>
@@ -1997,7 +2709,7 @@
                 <w:noProof/>
                 <w:webHidden/>
               </w:rPr>
-              <w:instrText xml:space="preserve"> PAGEREF _Toc182429938 \h </w:instrText>
+              <w:instrText xml:space="preserve"> PAGEREF _Toc183906039 \h </w:instrText>
             </w:r>
             <w:r>
               <w:rPr>
@@ -2017,7 +2729,7 @@
                 <w:noProof/>
                 <w:webHidden/>
               </w:rPr>
-              <w:t>57</w:t>
+              <w:t>61</w:t>
             </w:r>
             <w:r>
               <w:rPr>
@@ -2043,7 +2755,7 @@
               <w:lang w:val="en-US"/>
             </w:rPr>
           </w:pPr>
-          <w:hyperlink w:anchor="_Toc182429939" w:history="1">
+          <w:hyperlink w:anchor="_Toc183906040" w:history="1">
             <w:r>
               <w:rPr>
                 <w:rStyle w:val="Hyperlink"/>
@@ -2087,7 +2799,7 @@
                 <w:noProof/>
                 <w:webHidden/>
               </w:rPr>
-              <w:instrText xml:space="preserve"> PAGEREF _Toc182429939 \h </w:instrText>
+              <w:instrText xml:space="preserve"> PAGEREF _Toc183906040 \h </w:instrText>
             </w:r>
             <w:r>
               <w:rPr>
@@ -2107,7 +2819,7 @@
                 <w:noProof/>
                 <w:webHidden/>
               </w:rPr>
-              <w:t>58</w:t>
+              <w:t>63</w:t>
             </w:r>
             <w:r>
               <w:rPr>
@@ -2190,7 +2902,7 @@
         <w:t xml:space="preserve"> </w:t>
       </w:r>
       <w:bookmarkStart w:id="6" w:name="_Toc1076242680"/>
-      <w:bookmarkStart w:id="7" w:name="_Toc182429920"/>
+      <w:bookmarkStart w:id="7" w:name="_Toc183906015"/>
       <w:r>
         <w:t>Увод</w:t>
       </w:r>
@@ -4223,7 +4935,7 @@
         <w:pStyle w:val="Heading1"/>
       </w:pPr>
       <w:bookmarkStart w:id="8" w:name="_Toc714922879"/>
-      <w:bookmarkStart w:id="9" w:name="_Toc182429921"/>
+      <w:bookmarkStart w:id="9" w:name="_Toc183906016"/>
       <w:r>
         <w:lastRenderedPageBreak/>
         <w:t>Припрема</w:t>
@@ -4932,7 +5644,7 @@
           <w:szCs w:val="32"/>
         </w:rPr>
       </w:pPr>
-      <w:bookmarkStart w:id="10" w:name="_Toc182429922"/>
+      <w:bookmarkStart w:id="10" w:name="_Toc183906017"/>
       <w:r>
         <w:rPr>
           <w:rStyle w:val="Strong"/>
@@ -16848,7 +17560,7 @@
       <w:pPr>
         <w:pStyle w:val="Heading2"/>
       </w:pPr>
-      <w:bookmarkStart w:id="11" w:name="_Toc182429923"/>
+      <w:bookmarkStart w:id="11" w:name="_Toc183906018"/>
       <w:r>
         <w:lastRenderedPageBreak/>
         <w:t>2.</w:t>
@@ -18768,7 +19480,7 @@
           <w:rFonts w:asciiTheme="minorHAnsi" w:hAnsiTheme="minorHAnsi"/>
         </w:rPr>
       </w:pPr>
-      <w:bookmarkStart w:id="12" w:name="_Toc182429924"/>
+      <w:bookmarkStart w:id="12" w:name="_Toc183906019"/>
       <w:r>
         <w:lastRenderedPageBreak/>
         <w:t>2.</w:t>
@@ -19031,7 +19743,7 @@
       <w:pPr>
         <w:pStyle w:val="Heading2"/>
       </w:pPr>
-      <w:bookmarkStart w:id="13" w:name="_Toc182429925"/>
+      <w:bookmarkStart w:id="13" w:name="_Toc183906020"/>
       <w:r>
         <w:t>2.</w:t>
       </w:r>
@@ -19165,7 +19877,7 @@
       <w:pPr>
         <w:pStyle w:val="Heading2"/>
       </w:pPr>
-      <w:bookmarkStart w:id="14" w:name="_Toc182429926"/>
+      <w:bookmarkStart w:id="14" w:name="_Toc183906021"/>
       <w:r>
         <w:t>2.</w:t>
       </w:r>
@@ -19328,7 +20040,7 @@
           <w:rStyle w:val="Heading2Char"/>
         </w:rPr>
       </w:pPr>
-      <w:bookmarkStart w:id="16" w:name="_Toc182429927"/>
+      <w:bookmarkStart w:id="16" w:name="_Toc183906022"/>
       <w:r>
         <w:rPr>
           <w:rStyle w:val="Heading2Char"/>
@@ -19345,12 +20057,6 @@
     </w:p>
     <w:p>
       <w:pPr>
-        <w:pStyle w:val="ListParagraph"/>
-        <w:numPr>
-          <w:ilvl w:val="0"/>
-          <w:numId w:val="38"/>
-        </w:numPr>
-        <w:jc w:val="both"/>
         <w:rPr>
           <w:rStyle w:val="Heading2Char"/>
           <w:sz w:val="28"/>
@@ -19358,6 +20064,8 @@
         </w:rPr>
       </w:pPr>
       <w:bookmarkStart w:id="17" w:name="_Toc182429928"/>
+      <w:bookmarkStart w:id="18" w:name="_Toc183902046"/>
+      <w:bookmarkStart w:id="19" w:name="_Toc183906023"/>
       <w:r>
         <w:rPr>
           <w:rStyle w:val="Heading2Char"/>
@@ -19377,6 +20085,8 @@
         <w:t>FromHomeGroup</w:t>
       </w:r>
       <w:bookmarkEnd w:id="17"/>
+      <w:bookmarkEnd w:id="18"/>
+      <w:bookmarkEnd w:id="19"/>
     </w:p>
     <w:p>
       <w:pPr>
@@ -19650,7 +20360,7 @@
       <w:pPr>
         <w:pStyle w:val="Heading1"/>
       </w:pPr>
-      <w:bookmarkStart w:id="18" w:name="_Toc182429929"/>
+      <w:bookmarkStart w:id="20" w:name="_Toc183906024"/>
       <w:r>
         <w:t>А</w:t>
       </w:r>
@@ -19658,7 +20368,7 @@
         <w:t>нализа података</w:t>
       </w:r>
       <w:bookmarkEnd w:id="15"/>
-      <w:bookmarkEnd w:id="18"/>
+      <w:bookmarkEnd w:id="20"/>
     </w:p>
     <w:p>
       <w:pPr>
@@ -27217,12 +27927,12 @@
       <w:pPr>
         <w:pStyle w:val="Heading1"/>
       </w:pPr>
-      <w:bookmarkStart w:id="19" w:name="_Toc182429930"/>
+      <w:bookmarkStart w:id="21" w:name="_Toc183906025"/>
       <w:r>
         <w:lastRenderedPageBreak/>
         <w:t>Креирање модела</w:t>
       </w:r>
-      <w:bookmarkEnd w:id="19"/>
+      <w:bookmarkEnd w:id="21"/>
     </w:p>
     <w:p>
       <w:pPr>
@@ -27284,12 +27994,13 @@
       <w:r>
         <w:rPr>
           <w:noProof/>
+          <w:lang w:val="sr-Cyrl-RS"/>
         </w:rPr>
         <w:drawing>
-          <wp:inline distT="0" distB="0" distL="0" distR="0" wp14:anchorId="248427C5" wp14:editId="0C96FFD2">
-            <wp:extent cx="5943600" cy="1452880"/>
+          <wp:inline distT="0" distB="0" distL="0" distR="0" wp14:anchorId="6A1B2DB4" wp14:editId="5ABDF0D1">
+            <wp:extent cx="6042711" cy="999460"/>
             <wp:effectExtent l="0" t="0" r="0" b="0"/>
-            <wp:docPr id="377324685" name="Picture 1" descr="A screenshot of a computer code&#10;&#10;Description automatically generated"/>
+            <wp:docPr id="909239943" name="Picture 1" descr="A close-up of a code&#10;&#10;Description automatically generated"/>
             <wp:cNvGraphicFramePr>
               <a:graphicFrameLocks xmlns:a="http://schemas.openxmlformats.org/drawingml/2006/main" noChangeAspect="1"/>
             </wp:cNvGraphicFramePr>
@@ -27297,17 +28008,11 @@
               <a:graphicData uri="http://schemas.openxmlformats.org/drawingml/2006/picture">
                 <pic:pic xmlns:pic="http://schemas.openxmlformats.org/drawingml/2006/picture">
                   <pic:nvPicPr>
-                    <pic:cNvPr id="0" name="Picture 1"/>
+                    <pic:cNvPr id="909239943" name="Picture 1" descr="A close-up of a code&#10;&#10;Description automatically generated"/>
                     <pic:cNvPicPr/>
                   </pic:nvPicPr>
                   <pic:blipFill>
-                    <a:blip r:embed="rId103">
-                      <a:extLst>
-                        <a:ext uri="{28A0092B-C50C-407E-A947-70E740481C1C}">
-                          <a14:useLocalDpi xmlns:a14="http://schemas.microsoft.com/office/drawing/2010/main" val="0"/>
-                        </a:ext>
-                      </a:extLst>
-                    </a:blip>
+                    <a:blip r:embed="rId103"/>
                     <a:stretch>
                       <a:fillRect/>
                     </a:stretch>
@@ -27315,7 +28020,7 @@
                   <pic:spPr>
                     <a:xfrm>
                       <a:off x="0" y="0"/>
-                      <a:ext cx="5943600" cy="1452880"/>
+                      <a:ext cx="6088477" cy="1007030"/>
                     </a:xfrm>
                     <a:prstGeom prst="rect">
                       <a:avLst/>
@@ -27476,20 +28181,76 @@
           <w:noProof/>
           <w:lang w:val="sr-Cyrl-RS"/>
         </w:rPr>
-        <w:t xml:space="preserve"> у односу 60:40. Где 60 процената скупа припада </w:t>
+        <w:t xml:space="preserve"> у односу </w:t>
       </w:r>
       <w:r>
         <w:rPr>
           <w:noProof/>
           <w:lang w:val="sr-Cyrl-RS"/>
         </w:rPr>
-        <w:t xml:space="preserve">валидационом скупу док 40 тестном. </w:t>
+        <w:t>8</w:t>
       </w:r>
       <w:r>
         <w:rPr>
           <w:noProof/>
           <w:lang w:val="sr-Cyrl-RS"/>
         </w:rPr>
+        <w:t>0:</w:t>
+      </w:r>
+      <w:r>
+        <w:rPr>
+          <w:noProof/>
+          <w:lang w:val="sr-Cyrl-RS"/>
+        </w:rPr>
+        <w:t>2</w:t>
+      </w:r>
+      <w:r>
+        <w:rPr>
+          <w:noProof/>
+          <w:lang w:val="sr-Cyrl-RS"/>
+        </w:rPr>
+        <w:t xml:space="preserve">0. Где </w:t>
+      </w:r>
+      <w:r>
+        <w:rPr>
+          <w:noProof/>
+          <w:lang w:val="sr-Cyrl-RS"/>
+        </w:rPr>
+        <w:t>8</w:t>
+      </w:r>
+      <w:r>
+        <w:rPr>
+          <w:noProof/>
+          <w:lang w:val="sr-Cyrl-RS"/>
+        </w:rPr>
+        <w:t xml:space="preserve">0 процената скупа припада </w:t>
+      </w:r>
+      <w:r>
+        <w:rPr>
+          <w:noProof/>
+          <w:lang w:val="sr-Cyrl-RS"/>
+        </w:rPr>
+        <w:t xml:space="preserve">валидационом скупу док </w:t>
+      </w:r>
+      <w:r>
+        <w:rPr>
+          <w:noProof/>
+          <w:lang w:val="sr-Cyrl-RS"/>
+        </w:rPr>
+        <w:t>2</w:t>
+      </w:r>
+      <w:r>
+        <w:rPr>
+          <w:noProof/>
+          <w:lang w:val="sr-Cyrl-RS"/>
+        </w:rPr>
+        <w:t xml:space="preserve">0 тестном. </w:t>
+      </w:r>
+      <w:r>
+        <w:rPr>
+          <w:noProof/>
+          <w:lang w:val="sr-Cyrl-RS"/>
+        </w:rPr>
         <w:t xml:space="preserve">Овај проценат смо одабрали због </w:t>
       </w:r>
       <w:r>
@@ -27505,7 +28266,6 @@
         <w:jc w:val="both"/>
         <w:rPr>
           <w:noProof/>
-          <w:lang w:val="sr-Cyrl-RS"/>
         </w:rPr>
       </w:pPr>
       <w:r>
@@ -27520,13 +28280,27 @@
           <w:noProof/>
           <w:lang w:val="sr-Cyrl-RS"/>
         </w:rPr>
-        <w:t xml:space="preserve"> 3 модела</w:t>
+        <w:t xml:space="preserve"> </w:t>
       </w:r>
       <w:r>
         <w:rPr>
           <w:noProof/>
           <w:lang w:val="sr-Cyrl-RS"/>
         </w:rPr>
+        <w:t>4</w:t>
+      </w:r>
+      <w:r>
+        <w:rPr>
+          <w:noProof/>
+          <w:lang w:val="sr-Cyrl-RS"/>
+        </w:rPr>
+        <w:t xml:space="preserve"> модела</w:t>
+      </w:r>
+      <w:r>
+        <w:rPr>
+          <w:noProof/>
+          <w:lang w:val="sr-Cyrl-RS"/>
+        </w:rPr>
         <w:t>:</w:t>
       </w:r>
       <w:r>
@@ -27534,7 +28308,21 @@
           <w:noProof/>
           <w:lang w:val="sr-Cyrl-RS"/>
         </w:rPr>
-        <w:t xml:space="preserve"> модел логистичке регресије, стабло одлучивања и „</w:t>
+        <w:t xml:space="preserve"> модел логистичке регресије, стабло одлучивања</w:t>
+      </w:r>
+      <w:r>
+        <w:rPr>
+          <w:noProof/>
+          <w:lang w:val="sr-Cyrl-RS"/>
+        </w:rPr>
+        <w:t xml:space="preserve">, </w:t>
+      </w:r>
+      <w:r>
+        <w:rPr>
+          <w:noProof/>
+          <w:lang w:val="sr-Cyrl-RS"/>
+        </w:rPr>
+        <w:t>„</w:t>
       </w:r>
       <w:r>
         <w:rPr>
@@ -27557,13 +28345,21 @@
           <w:noProof/>
           <w:lang w:val="sr-Cyrl-RS"/>
         </w:rPr>
-        <w:t xml:space="preserve"> модел.</w:t>
+        <w:t xml:space="preserve"> моде</w:t>
+      </w:r>
+      <w:r>
+        <w:rPr>
+          <w:noProof/>
+          <w:lang w:val="sr-Cyrl-RS"/>
+        </w:rPr>
+        <w:t>л и модел Неуронских мрежа.</w:t>
       </w:r>
     </w:p>
     <w:p>
       <w:pPr>
         <w:jc w:val="both"/>
         <w:rPr>
+          <w:rFonts w:eastAsia="Times New Roman" w:cs="Times New Roman"/>
           <w:lang w:val="sr-Cyrl-RS"/>
         </w:rPr>
       </w:pPr>
@@ -27628,22 +28424,73 @@
       <w:pPr>
         <w:jc w:val="both"/>
         <w:rPr>
+          <w:rFonts w:eastAsia="Times New Roman" w:cs="Times New Roman"/>
+          <w:lang w:val="sr-Cyrl-RS"/>
+        </w:rPr>
+      </w:pPr>
+    </w:p>
+    <w:p>
+      <w:pPr>
+        <w:jc w:val="both"/>
+        <w:rPr>
+          <w:rFonts w:eastAsia="Times New Roman" w:cs="Times New Roman"/>
+          <w:lang w:val="sr-Cyrl-RS"/>
+        </w:rPr>
+      </w:pPr>
+    </w:p>
+    <w:p>
+      <w:pPr>
+        <w:jc w:val="both"/>
+        <w:rPr>
+          <w:rFonts w:eastAsia="Times New Roman" w:cs="Times New Roman"/>
+          <w:lang w:val="sr-Cyrl-RS"/>
+        </w:rPr>
+      </w:pPr>
+    </w:p>
+    <w:p>
+      <w:pPr>
+        <w:jc w:val="both"/>
+        <w:rPr>
+          <w:rFonts w:eastAsia="Times New Roman" w:cs="Times New Roman"/>
+          <w:lang w:val="sr-Cyrl-RS"/>
+        </w:rPr>
+      </w:pPr>
+    </w:p>
+    <w:p>
+      <w:pPr>
+        <w:jc w:val="both"/>
+        <w:rPr>
+          <w:rFonts w:eastAsia="Times New Roman" w:cs="Times New Roman"/>
+          <w:lang w:val="sr-Cyrl-RS"/>
+        </w:rPr>
+      </w:pPr>
+    </w:p>
+    <w:p>
+      <w:pPr>
+        <w:jc w:val="both"/>
+        <w:rPr>
+          <w:rFonts w:eastAsia="Times New Roman" w:cs="Times New Roman"/>
+          <w:lang w:val="sr-Cyrl-RS"/>
+        </w:rPr>
+      </w:pPr>
+    </w:p>
+    <w:p>
+      <w:pPr>
+        <w:jc w:val="both"/>
+        <w:rPr>
           <w:rStyle w:val="Heading2Char"/>
-          <w:rFonts w:asciiTheme="minorHAnsi" w:hAnsiTheme="minorHAnsi"/>
-        </w:rPr>
-      </w:pPr>
-      <w:r>
+          <w:rFonts w:eastAsiaTheme="minorHAnsi" w:cstheme="minorBidi"/>
+          <w:b w:val="0"/>
+          <w:sz w:val="28"/>
+          <w:szCs w:val="22"/>
+        </w:rPr>
+      </w:pPr>
+      <w:r>
+        <w:rPr>
+          <w:rFonts w:eastAsia="Times New Roman" w:cs="Times New Roman"/>
+        </w:rPr>
         <w:br/>
       </w:r>
-    </w:p>
-    <w:p>
-      <w:pPr>
-        <w:jc w:val="both"/>
-        <w:rPr>
-          <w:rStyle w:val="Heading2Char"/>
-          <w:rFonts w:asciiTheme="minorHAnsi" w:hAnsiTheme="minorHAnsi"/>
-        </w:rPr>
-      </w:pPr>
       <w:r>
         <w:rPr>
           <w:rStyle w:val="Heading2Char"/>
@@ -27660,15 +28507,24 @@
           <w:b/>
         </w:rPr>
       </w:pPr>
-      <w:bookmarkStart w:id="20" w:name="_Toc182429931"/>
+      <w:bookmarkStart w:id="22" w:name="_Toc183906026"/>
       <w:r>
         <w:lastRenderedPageBreak/>
-        <w:t xml:space="preserve">4.1 </w:t>
+        <w:t>4.</w:t>
+      </w:r>
+      <w:r>
+        <w:rPr>
+          <w:lang w:val="en-US"/>
+        </w:rPr>
+        <w:t>1</w:t>
+      </w:r>
+      <w:r>
+        <w:t xml:space="preserve"> </w:t>
       </w:r>
       <w:r>
         <w:t>Логистичка регресија</w:t>
       </w:r>
-      <w:bookmarkEnd w:id="20"/>
+      <w:bookmarkEnd w:id="22"/>
     </w:p>
     <w:p>
       <w:pPr>
@@ -27962,7 +28818,7 @@
       <w:pPr>
         <w:pStyle w:val="Heading3"/>
       </w:pPr>
-      <w:bookmarkStart w:id="21" w:name="_Toc182429932"/>
+      <w:bookmarkStart w:id="23" w:name="_Toc183906027"/>
       <w:r>
         <w:rPr>
           <w:rStyle w:val="Heading2Char"/>
@@ -27970,7 +28826,24 @@
           <w:szCs w:val="24"/>
         </w:rPr>
         <w:lastRenderedPageBreak/>
-        <w:t xml:space="preserve">4.1.1 </w:t>
+        <w:t>4.</w:t>
+      </w:r>
+      <w:r>
+        <w:rPr>
+          <w:rStyle w:val="Heading2Char"/>
+          <w:sz w:val="28"/>
+          <w:szCs w:val="24"/>
+          <w:lang w:val="en-US"/>
+        </w:rPr>
+        <w:t>1</w:t>
+      </w:r>
+      <w:r>
+        <w:rPr>
+          <w:rStyle w:val="Heading2Char"/>
+          <w:sz w:val="28"/>
+          <w:szCs w:val="24"/>
+        </w:rPr>
+        <w:t xml:space="preserve">.1 </w:t>
       </w:r>
       <w:r>
         <w:t xml:space="preserve">Логистички модел и унакрсна </w:t>
@@ -27979,7 +28852,7 @@
       <w:r>
         <w:t>валидација</w:t>
       </w:r>
-      <w:bookmarkEnd w:id="21"/>
+      <w:bookmarkEnd w:id="23"/>
       <w:proofErr w:type="spellEnd"/>
     </w:p>
     <w:p>
@@ -28361,10 +29234,19 @@
       <w:pPr>
         <w:pStyle w:val="Heading2"/>
       </w:pPr>
-      <w:bookmarkStart w:id="22" w:name="_Toc182429933"/>
+      <w:bookmarkStart w:id="24" w:name="_Toc183906028"/>
       <w:r>
         <w:lastRenderedPageBreak/>
-        <w:t xml:space="preserve">4.2 </w:t>
+        <w:t>4.</w:t>
+      </w:r>
+      <w:r>
+        <w:rPr>
+          <w:lang w:val="en-US"/>
+        </w:rPr>
+        <w:t>2</w:t>
+      </w:r>
+      <w:r>
+        <w:t xml:space="preserve"> </w:t>
       </w:r>
       <w:r>
         <w:t>GLM</w:t>
@@ -28372,7 +29254,7 @@
       <w:r>
         <w:t xml:space="preserve"> модел</w:t>
       </w:r>
-      <w:bookmarkEnd w:id="22"/>
+      <w:bookmarkEnd w:id="24"/>
     </w:p>
     <w:p>
       <w:pPr>
@@ -28937,13 +29819,25 @@
           <w:lang w:val="en-US"/>
         </w:rPr>
       </w:pPr>
-      <w:bookmarkStart w:id="23" w:name="_Toc182429934"/>
+      <w:bookmarkStart w:id="25" w:name="_Toc183906029"/>
       <w:r>
         <w:lastRenderedPageBreak/>
         <w:t>4.</w:t>
       </w:r>
       <w:r>
-        <w:t>2.2</w:t>
+        <w:rPr>
+          <w:lang w:val="en-US"/>
+        </w:rPr>
+        <w:t>2</w:t>
+      </w:r>
+      <w:r>
+        <w:t>.</w:t>
+      </w:r>
+      <w:r>
+        <w:rPr>
+          <w:lang w:val="en-US"/>
+        </w:rPr>
+        <w:t>1</w:t>
       </w:r>
       <w:r>
         <w:t xml:space="preserve"> </w:t>
@@ -28958,7 +29852,7 @@
       <w:r>
         <w:t>валидација</w:t>
       </w:r>
-      <w:bookmarkEnd w:id="23"/>
+      <w:bookmarkEnd w:id="25"/>
       <w:proofErr w:type="spellEnd"/>
     </w:p>
     <w:p>
@@ -29308,10 +30202,19 @@
       <w:pPr>
         <w:pStyle w:val="Heading2"/>
       </w:pPr>
-      <w:bookmarkStart w:id="24" w:name="_Toc182429935"/>
+      <w:bookmarkStart w:id="26" w:name="_Toc183906030"/>
       <w:r>
         <w:lastRenderedPageBreak/>
-        <w:t xml:space="preserve">4.3 </w:t>
+        <w:t>4.</w:t>
+      </w:r>
+      <w:r>
+        <w:rPr>
+          <w:lang w:val="en-US"/>
+        </w:rPr>
+        <w:t>3</w:t>
+      </w:r>
+      <w:r>
+        <w:t xml:space="preserve"> </w:t>
       </w:r>
       <w:proofErr w:type="spellStart"/>
       <w:r>
@@ -29332,7 +30235,7 @@
       <w:r>
         <w:t>модел</w:t>
       </w:r>
-      <w:bookmarkEnd w:id="24"/>
+      <w:bookmarkEnd w:id="26"/>
     </w:p>
     <w:p>
       <w:pPr>
@@ -29640,9 +30543,27 @@
       <w:pPr>
         <w:pStyle w:val="Heading3"/>
       </w:pPr>
-      <w:bookmarkStart w:id="25" w:name="_Toc182429936"/>
-      <w:r>
-        <w:t xml:space="preserve">4.3.3 </w:t>
+      <w:bookmarkStart w:id="27" w:name="_Toc183906031"/>
+      <w:r>
+        <w:t>4.</w:t>
+      </w:r>
+      <w:r>
+        <w:rPr>
+          <w:lang w:val="en-US"/>
+        </w:rPr>
+        <w:t>3</w:t>
+      </w:r>
+      <w:r>
+        <w:t>.</w:t>
+      </w:r>
+      <w:r>
+        <w:rPr>
+          <w:lang w:val="en-US"/>
+        </w:rPr>
+        <w:t>1</w:t>
+      </w:r>
+      <w:r>
+        <w:t xml:space="preserve"> </w:t>
       </w:r>
       <w:proofErr w:type="spellStart"/>
       <w:r>
@@ -29664,7 +30585,7 @@
       <w:r>
         <w:t>валидација</w:t>
       </w:r>
-      <w:bookmarkEnd w:id="25"/>
+      <w:bookmarkEnd w:id="27"/>
       <w:proofErr w:type="spellEnd"/>
     </w:p>
     <w:p>
@@ -29801,6 +30722,11 @@
     </w:p>
     <w:p>
       <w:pPr>
+        <w:pStyle w:val="Heading2"/>
+      </w:pPr>
+    </w:p>
+    <w:p>
+      <w:pPr>
         <w:jc w:val="both"/>
         <w:rPr>
           <w:rFonts w:asciiTheme="minorHAnsi" w:hAnsiTheme="minorHAnsi"/>
@@ -29810,21 +30736,296 @@
     <w:p>
       <w:pPr>
         <w:pStyle w:val="Heading2"/>
-      </w:pPr>
-      <w:bookmarkStart w:id="26" w:name="_Toc182429937"/>
+        <w:rPr>
+          <w:lang w:val="en-US"/>
+        </w:rPr>
+      </w:pPr>
+      <w:bookmarkStart w:id="28" w:name="_Toc183906032"/>
       <w:r>
         <w:lastRenderedPageBreak/>
-        <w:t xml:space="preserve">4.4 </w:t>
-      </w:r>
-      <w:proofErr w:type="spellStart"/>
-      <w:r>
-        <w:t>Резулати</w:t>
-      </w:r>
-      <w:proofErr w:type="spellEnd"/>
-      <w:r>
-        <w:t xml:space="preserve"> модела</w:t>
-      </w:r>
-      <w:bookmarkEnd w:id="26"/>
+        <w:t>4.</w:t>
+      </w:r>
+      <w:r>
+        <w:rPr>
+          <w:lang w:val="en-US"/>
+        </w:rPr>
+        <w:t>4</w:t>
+      </w:r>
+      <w:r>
+        <w:t xml:space="preserve"> </w:t>
+      </w:r>
+      <w:r>
+        <w:t>Неуронске мреже</w:t>
+      </w:r>
+      <w:bookmarkEnd w:id="28"/>
+    </w:p>
+    <w:p>
+      <w:r>
+        <w:drawing>
+          <wp:inline distT="0" distB="0" distL="0" distR="0" wp14:anchorId="1D17F7F7" wp14:editId="311DDA0C">
+            <wp:extent cx="5477639" cy="2810267"/>
+            <wp:effectExtent l="0" t="0" r="8890" b="9525"/>
+            <wp:docPr id="228454579" name="Picture 1" descr="A screenshot of a computer program&#10;&#10;Description automatically generated"/>
+            <wp:cNvGraphicFramePr>
+              <a:graphicFrameLocks xmlns:a="http://schemas.openxmlformats.org/drawingml/2006/main" noChangeAspect="1"/>
+            </wp:cNvGraphicFramePr>
+            <a:graphic xmlns:a="http://schemas.openxmlformats.org/drawingml/2006/main">
+              <a:graphicData uri="http://schemas.openxmlformats.org/drawingml/2006/picture">
+                <pic:pic xmlns:pic="http://schemas.openxmlformats.org/drawingml/2006/picture">
+                  <pic:nvPicPr>
+                    <pic:cNvPr id="228454579" name="Picture 1" descr="A screenshot of a computer program&#10;&#10;Description automatically generated"/>
+                    <pic:cNvPicPr/>
+                  </pic:nvPicPr>
+                  <pic:blipFill>
+                    <a:blip r:embed="rId118"/>
+                    <a:stretch>
+                      <a:fillRect/>
+                    </a:stretch>
+                  </pic:blipFill>
+                  <pic:spPr>
+                    <a:xfrm>
+                      <a:off x="0" y="0"/>
+                      <a:ext cx="5477639" cy="2810267"/>
+                    </a:xfrm>
+                    <a:prstGeom prst="rect">
+                      <a:avLst/>
+                    </a:prstGeom>
+                  </pic:spPr>
+                </pic:pic>
+              </a:graphicData>
+            </a:graphic>
+          </wp:inline>
+        </w:drawing>
+      </w:r>
+    </w:p>
+    <w:p>
+      <w:r>
+        <w:drawing>
+          <wp:inline distT="0" distB="0" distL="0" distR="0" wp14:anchorId="2C2CDFF5" wp14:editId="06E2C8DD">
+            <wp:extent cx="5029902" cy="2095792"/>
+            <wp:effectExtent l="0" t="0" r="0" b="0"/>
+            <wp:docPr id="1085549909" name="Picture 1" descr="A screenshot of a computer&#10;&#10;Description automatically generated"/>
+            <wp:cNvGraphicFramePr>
+              <a:graphicFrameLocks xmlns:a="http://schemas.openxmlformats.org/drawingml/2006/main" noChangeAspect="1"/>
+            </wp:cNvGraphicFramePr>
+            <a:graphic xmlns:a="http://schemas.openxmlformats.org/drawingml/2006/main">
+              <a:graphicData uri="http://schemas.openxmlformats.org/drawingml/2006/picture">
+                <pic:pic xmlns:pic="http://schemas.openxmlformats.org/drawingml/2006/picture">
+                  <pic:nvPicPr>
+                    <pic:cNvPr id="1085549909" name="Picture 1" descr="A screenshot of a computer&#10;&#10;Description automatically generated"/>
+                    <pic:cNvPicPr/>
+                  </pic:nvPicPr>
+                  <pic:blipFill>
+                    <a:blip r:embed="rId119"/>
+                    <a:stretch>
+                      <a:fillRect/>
+                    </a:stretch>
+                  </pic:blipFill>
+                  <pic:spPr>
+                    <a:xfrm>
+                      <a:off x="0" y="0"/>
+                      <a:ext cx="5029902" cy="2095792"/>
+                    </a:xfrm>
+                    <a:prstGeom prst="rect">
+                      <a:avLst/>
+                    </a:prstGeom>
+                  </pic:spPr>
+                </pic:pic>
+              </a:graphicData>
+            </a:graphic>
+          </wp:inline>
+        </w:drawing>
+      </w:r>
+    </w:p>
+    <w:p>
+      <w:r>
+        <w:lastRenderedPageBreak/>
+        <w:drawing>
+          <wp:inline distT="0" distB="0" distL="0" distR="0" wp14:anchorId="3F4D208E" wp14:editId="0CE6C5ED">
+            <wp:extent cx="5496692" cy="485843"/>
+            <wp:effectExtent l="0" t="0" r="0" b="9525"/>
+            <wp:docPr id="2029744964" name="Picture 1" descr="A black text on a white background&#10;&#10;Description automatically generated"/>
+            <wp:cNvGraphicFramePr>
+              <a:graphicFrameLocks xmlns:a="http://schemas.openxmlformats.org/drawingml/2006/main" noChangeAspect="1"/>
+            </wp:cNvGraphicFramePr>
+            <a:graphic xmlns:a="http://schemas.openxmlformats.org/drawingml/2006/main">
+              <a:graphicData uri="http://schemas.openxmlformats.org/drawingml/2006/picture">
+                <pic:pic xmlns:pic="http://schemas.openxmlformats.org/drawingml/2006/picture">
+                  <pic:nvPicPr>
+                    <pic:cNvPr id="2029744964" name="Picture 1" descr="A black text on a white background&#10;&#10;Description automatically generated"/>
+                    <pic:cNvPicPr/>
+                  </pic:nvPicPr>
+                  <pic:blipFill>
+                    <a:blip r:embed="rId120"/>
+                    <a:stretch>
+                      <a:fillRect/>
+                    </a:stretch>
+                  </pic:blipFill>
+                  <pic:spPr>
+                    <a:xfrm>
+                      <a:off x="0" y="0"/>
+                      <a:ext cx="5496692" cy="485843"/>
+                    </a:xfrm>
+                    <a:prstGeom prst="rect">
+                      <a:avLst/>
+                    </a:prstGeom>
+                  </pic:spPr>
+                </pic:pic>
+              </a:graphicData>
+            </a:graphic>
+          </wp:inline>
+        </w:drawing>
+      </w:r>
+      <w:r>
+        <w:rPr>
+          <w:noProof/>
+        </w:rPr>
+        <w:t xml:space="preserve"> </w:t>
+      </w:r>
+      <w:r>
+        <w:drawing>
+          <wp:inline distT="0" distB="0" distL="0" distR="0" wp14:anchorId="1B85ACFC" wp14:editId="50FC8E3C">
+            <wp:extent cx="3867690" cy="3600953"/>
+            <wp:effectExtent l="0" t="0" r="0" b="0"/>
+            <wp:docPr id="1718333948" name="Picture 1" descr="A screenshot of a computer&#10;&#10;Description automatically generated"/>
+            <wp:cNvGraphicFramePr>
+              <a:graphicFrameLocks xmlns:a="http://schemas.openxmlformats.org/drawingml/2006/main" noChangeAspect="1"/>
+            </wp:cNvGraphicFramePr>
+            <a:graphic xmlns:a="http://schemas.openxmlformats.org/drawingml/2006/main">
+              <a:graphicData uri="http://schemas.openxmlformats.org/drawingml/2006/picture">
+                <pic:pic xmlns:pic="http://schemas.openxmlformats.org/drawingml/2006/picture">
+                  <pic:nvPicPr>
+                    <pic:cNvPr id="1718333948" name="Picture 1" descr="A screenshot of a computer&#10;&#10;Description automatically generated"/>
+                    <pic:cNvPicPr/>
+                  </pic:nvPicPr>
+                  <pic:blipFill>
+                    <a:blip r:embed="rId121"/>
+                    <a:stretch>
+                      <a:fillRect/>
+                    </a:stretch>
+                  </pic:blipFill>
+                  <pic:spPr>
+                    <a:xfrm>
+                      <a:off x="0" y="0"/>
+                      <a:ext cx="3867690" cy="3600953"/>
+                    </a:xfrm>
+                    <a:prstGeom prst="rect">
+                      <a:avLst/>
+                    </a:prstGeom>
+                  </pic:spPr>
+                </pic:pic>
+              </a:graphicData>
+            </a:graphic>
+          </wp:inline>
+        </w:drawing>
+      </w:r>
+    </w:p>
+    <w:p>
+      <w:r>
+        <w:drawing>
+          <wp:inline distT="0" distB="0" distL="0" distR="0" wp14:anchorId="0A2218DF" wp14:editId="5EC26932">
+            <wp:extent cx="5496692" cy="1343212"/>
+            <wp:effectExtent l="0" t="0" r="8890" b="9525"/>
+            <wp:docPr id="5670495" name="Picture 1" descr="A computer code with black text&#10;&#10;Description automatically generated"/>
+            <wp:cNvGraphicFramePr>
+              <a:graphicFrameLocks xmlns:a="http://schemas.openxmlformats.org/drawingml/2006/main" noChangeAspect="1"/>
+            </wp:cNvGraphicFramePr>
+            <a:graphic xmlns:a="http://schemas.openxmlformats.org/drawingml/2006/main">
+              <a:graphicData uri="http://schemas.openxmlformats.org/drawingml/2006/picture">
+                <pic:pic xmlns:pic="http://schemas.openxmlformats.org/drawingml/2006/picture">
+                  <pic:nvPicPr>
+                    <pic:cNvPr id="5670495" name="Picture 1" descr="A computer code with black text&#10;&#10;Description automatically generated"/>
+                    <pic:cNvPicPr/>
+                  </pic:nvPicPr>
+                  <pic:blipFill>
+                    <a:blip r:embed="rId122"/>
+                    <a:stretch>
+                      <a:fillRect/>
+                    </a:stretch>
+                  </pic:blipFill>
+                  <pic:spPr>
+                    <a:xfrm>
+                      <a:off x="0" y="0"/>
+                      <a:ext cx="5496692" cy="1343212"/>
+                    </a:xfrm>
+                    <a:prstGeom prst="rect">
+                      <a:avLst/>
+                    </a:prstGeom>
+                  </pic:spPr>
+                </pic:pic>
+              </a:graphicData>
+            </a:graphic>
+          </wp:inline>
+        </w:drawing>
+      </w:r>
+    </w:p>
+    <w:p>
+      <w:pPr>
+        <w:rPr>
+          <w:lang w:val="sr-Cyrl-RS"/>
+        </w:rPr>
+      </w:pPr>
+      <w:r>
+        <w:rPr>
+          <w:lang w:val="sr-Cyrl-RS"/>
+        </w:rPr>
+        <w:lastRenderedPageBreak/>
+        <w:drawing>
+          <wp:inline distT="0" distB="0" distL="0" distR="0" wp14:anchorId="0D96250F" wp14:editId="3378752D">
+            <wp:extent cx="5943600" cy="2596515"/>
+            <wp:effectExtent l="0" t="0" r="0" b="0"/>
+            <wp:docPr id="2023793069" name="Picture 1" descr="A diagram of a network&#10;&#10;Description automatically generated"/>
+            <wp:cNvGraphicFramePr>
+              <a:graphicFrameLocks xmlns:a="http://schemas.openxmlformats.org/drawingml/2006/main" noChangeAspect="1"/>
+            </wp:cNvGraphicFramePr>
+            <a:graphic xmlns:a="http://schemas.openxmlformats.org/drawingml/2006/main">
+              <a:graphicData uri="http://schemas.openxmlformats.org/drawingml/2006/picture">
+                <pic:pic xmlns:pic="http://schemas.openxmlformats.org/drawingml/2006/picture">
+                  <pic:nvPicPr>
+                    <pic:cNvPr id="2023793069" name="Picture 1" descr="A diagram of a network&#10;&#10;Description automatically generated"/>
+                    <pic:cNvPicPr/>
+                  </pic:nvPicPr>
+                  <pic:blipFill>
+                    <a:blip r:embed="rId123"/>
+                    <a:stretch>
+                      <a:fillRect/>
+                    </a:stretch>
+                  </pic:blipFill>
+                  <pic:spPr>
+                    <a:xfrm>
+                      <a:off x="0" y="0"/>
+                      <a:ext cx="5943600" cy="2596515"/>
+                    </a:xfrm>
+                    <a:prstGeom prst="rect">
+                      <a:avLst/>
+                    </a:prstGeom>
+                  </pic:spPr>
+                </pic:pic>
+              </a:graphicData>
+            </a:graphic>
+          </wp:inline>
+        </w:drawing>
+      </w:r>
+    </w:p>
+    <w:p>
+      <w:pPr>
+        <w:pStyle w:val="Heading2"/>
+      </w:pPr>
+      <w:bookmarkStart w:id="29" w:name="_Toc367506411"/>
+      <w:bookmarkStart w:id="30" w:name="_Toc183906033"/>
+      <w:r>
+        <w:t>4.</w:t>
+      </w:r>
+      <w:r>
+        <w:rPr>
+          <w:lang w:val="en-US"/>
+        </w:rPr>
+        <w:t>5</w:t>
+      </w:r>
+      <w:r>
+        <w:t xml:space="preserve"> Резултати модела</w:t>
+      </w:r>
+      <w:bookmarkEnd w:id="30"/>
     </w:p>
     <w:p>
       <w:pPr>
@@ -29851,14 +31052,7 @@
           <w:rFonts w:asciiTheme="minorHAnsi" w:hAnsiTheme="minorHAnsi"/>
           <w:lang w:val="sr-Cyrl-RS"/>
         </w:rPr>
-        <w:t xml:space="preserve">бисмо упоредили ова три модела на једноставан </w:t>
-      </w:r>
-      <w:r>
-        <w:rPr>
-          <w:rFonts w:asciiTheme="minorHAnsi" w:hAnsiTheme="minorHAnsi"/>
-          <w:lang w:val="sr-Cyrl-RS"/>
-        </w:rPr>
-        <w:t>начине, направићемо табелу у којој ће колоне садржати резултате појединачних модела а редови одговарајуће метрике.</w:t>
+        <w:t>бисмо упоредили ова три модела на једноставан начине, направићемо табелу у којој ће колоне садржати резултате појединачних модела а редови одговарајуће метрике.</w:t>
       </w:r>
     </w:p>
     <w:tbl>
@@ -29868,10 +31062,11 @@
         <w:tblLook w:val="04A0" w:firstRow="1" w:lastRow="0" w:firstColumn="1" w:lastColumn="0" w:noHBand="0" w:noVBand="1"/>
       </w:tblPr>
       <w:tblGrid>
-        <w:gridCol w:w="2394"/>
-        <w:gridCol w:w="2394"/>
-        <w:gridCol w:w="2394"/>
-        <w:gridCol w:w="2394"/>
+        <w:gridCol w:w="2185"/>
+        <w:gridCol w:w="2010"/>
+        <w:gridCol w:w="1822"/>
+        <w:gridCol w:w="1895"/>
+        <w:gridCol w:w="1664"/>
       </w:tblGrid>
       <w:tr>
         <w:trPr>
@@ -29880,7 +31075,7 @@
         <w:tc>
           <w:tcPr>
             <w:cnfStyle w:val="001000000000" w:firstRow="0" w:lastRow="0" w:firstColumn="1" w:lastColumn="0" w:oddVBand="0" w:evenVBand="0" w:oddHBand="0" w:evenHBand="0" w:firstRowFirstColumn="0" w:firstRowLastColumn="0" w:lastRowFirstColumn="0" w:lastRowLastColumn="0"/>
-            <w:tcW w:w="2394" w:type="dxa"/>
+            <w:tcW w:w="2205" w:type="dxa"/>
           </w:tcPr>
           <w:p>
             <w:pPr>
@@ -29893,7 +31088,7 @@
         </w:tc>
         <w:tc>
           <w:tcPr>
-            <w:tcW w:w="2394" w:type="dxa"/>
+            <w:tcW w:w="2046" w:type="dxa"/>
           </w:tcPr>
           <w:p>
             <w:pPr>
@@ -29917,7 +31112,7 @@
         </w:tc>
         <w:tc>
           <w:tcPr>
-            <w:tcW w:w="2394" w:type="dxa"/>
+            <w:tcW w:w="1876" w:type="dxa"/>
           </w:tcPr>
           <w:p>
             <w:pPr>
@@ -29939,7 +31134,7 @@
         </w:tc>
         <w:tc>
           <w:tcPr>
-            <w:tcW w:w="2394" w:type="dxa"/>
+            <w:tcW w:w="1942" w:type="dxa"/>
           </w:tcPr>
           <w:p>
             <w:pPr>
@@ -29957,6 +31152,28 @@
             </w:r>
           </w:p>
         </w:tc>
+        <w:tc>
+          <w:tcPr>
+            <w:tcW w:w="1507" w:type="dxa"/>
+          </w:tcPr>
+          <w:p>
+            <w:pPr>
+              <w:jc w:val="center"/>
+              <w:cnfStyle w:val="100000000000" w:firstRow="1" w:lastRow="0" w:firstColumn="0" w:lastColumn="0" w:oddVBand="0" w:evenVBand="0" w:oddHBand="0" w:evenHBand="0" w:firstRowFirstColumn="0" w:firstRowLastColumn="0" w:lastRowFirstColumn="0" w:lastRowLastColumn="0"/>
+              <w:rPr>
+                <w:rFonts w:asciiTheme="minorHAnsi" w:hAnsiTheme="minorHAnsi"/>
+                <w:lang w:val="sr-Cyrl-RS"/>
+              </w:rPr>
+            </w:pPr>
+            <w:r>
+              <w:rPr>
+                <w:rFonts w:asciiTheme="minorHAnsi" w:hAnsiTheme="minorHAnsi"/>
+                <w:lang w:val="sr-Cyrl-RS"/>
+              </w:rPr>
+              <w:t>Неуронске мреже</w:t>
+            </w:r>
+          </w:p>
+        </w:tc>
       </w:tr>
       <w:tr>
         <w:trPr>
@@ -29965,7 +31182,7 @@
         <w:tc>
           <w:tcPr>
             <w:cnfStyle w:val="001000000000" w:firstRow="0" w:lastRow="0" w:firstColumn="1" w:lastColumn="0" w:oddVBand="0" w:evenVBand="0" w:oddHBand="0" w:evenHBand="0" w:firstRowFirstColumn="0" w:firstRowLastColumn="0" w:lastRowFirstColumn="0" w:lastRowLastColumn="0"/>
-            <w:tcW w:w="2394" w:type="dxa"/>
+            <w:tcW w:w="2205" w:type="dxa"/>
           </w:tcPr>
           <w:p>
             <w:pPr>
@@ -29990,7 +31207,7 @@
         </w:tc>
         <w:tc>
           <w:tcPr>
-            <w:tcW w:w="2394" w:type="dxa"/>
+            <w:tcW w:w="2046" w:type="dxa"/>
           </w:tcPr>
           <w:p>
             <w:pPr>
@@ -30006,41 +31223,13 @@
                 <w:rFonts w:asciiTheme="minorHAnsi" w:hAnsiTheme="minorHAnsi"/>
                 <w:lang w:val="sr-Cyrl-RS"/>
               </w:rPr>
-              <w:t>7</w:t>
-            </w:r>
-            <w:r>
-              <w:rPr>
-                <w:rFonts w:asciiTheme="minorHAnsi" w:hAnsiTheme="minorHAnsi"/>
-                <w:lang w:val="sr-Cyrl-RS"/>
-              </w:rPr>
-              <w:t>3</w:t>
-            </w:r>
-            <w:r>
-              <w:rPr>
-                <w:rFonts w:asciiTheme="minorHAnsi" w:hAnsiTheme="minorHAnsi"/>
-                <w:lang w:val="sr-Cyrl-RS"/>
-              </w:rPr>
-              <w:t>,</w:t>
-            </w:r>
-            <w:r>
-              <w:rPr>
-                <w:rFonts w:asciiTheme="minorHAnsi" w:hAnsiTheme="minorHAnsi"/>
-                <w:lang w:val="sr-Cyrl-RS"/>
-              </w:rPr>
-              <w:t>13</w:t>
-            </w:r>
-            <w:r>
-              <w:rPr>
-                <w:rFonts w:asciiTheme="minorHAnsi" w:hAnsiTheme="minorHAnsi"/>
-                <w:lang w:val="sr-Cyrl-RS"/>
-              </w:rPr>
-              <w:t>%</w:t>
+              <w:t>73,13%</w:t>
             </w:r>
           </w:p>
         </w:tc>
         <w:tc>
           <w:tcPr>
-            <w:tcW w:w="2394" w:type="dxa"/>
+            <w:tcW w:w="1876" w:type="dxa"/>
           </w:tcPr>
           <w:p>
             <w:pPr>
@@ -30056,20 +31245,13 @@
                 <w:rFonts w:asciiTheme="minorHAnsi" w:hAnsiTheme="minorHAnsi"/>
                 <w:lang w:val="sr-Cyrl-RS"/>
               </w:rPr>
-              <w:t>68,</w:t>
-            </w:r>
-            <w:r>
-              <w:rPr>
-                <w:rFonts w:asciiTheme="minorHAnsi" w:hAnsiTheme="minorHAnsi"/>
-                <w:lang w:val="sr-Cyrl-RS"/>
-              </w:rPr>
-              <w:t>71%</w:t>
+              <w:t>68,71%</w:t>
             </w:r>
           </w:p>
         </w:tc>
         <w:tc>
           <w:tcPr>
-            <w:tcW w:w="2394" w:type="dxa"/>
+            <w:tcW w:w="1942" w:type="dxa"/>
           </w:tcPr>
           <w:p>
             <w:pPr>
@@ -30085,14 +31267,29 @@
                 <w:rFonts w:asciiTheme="minorHAnsi" w:hAnsiTheme="minorHAnsi"/>
                 <w:lang w:val="sr-Cyrl-RS"/>
               </w:rPr>
-              <w:t>72,45</w:t>
+              <w:t>72,45%</w:t>
             </w:r>
+          </w:p>
+        </w:tc>
+        <w:tc>
+          <w:tcPr>
+            <w:tcW w:w="1507" w:type="dxa"/>
+          </w:tcPr>
+          <w:p>
+            <w:pPr>
+              <w:jc w:val="both"/>
+              <w:cnfStyle w:val="000000100000" w:firstRow="0" w:lastRow="0" w:firstColumn="0" w:lastColumn="0" w:oddVBand="0" w:evenVBand="0" w:oddHBand="1" w:evenHBand="0" w:firstRowFirstColumn="0" w:firstRowLastColumn="0" w:lastRowFirstColumn="0" w:lastRowLastColumn="0"/>
+              <w:rPr>
+                <w:rFonts w:asciiTheme="minorHAnsi" w:hAnsiTheme="minorHAnsi"/>
+                <w:lang w:val="sr-Cyrl-RS"/>
+              </w:rPr>
+            </w:pPr>
             <w:r>
               <w:rPr>
                 <w:rFonts w:asciiTheme="minorHAnsi" w:hAnsiTheme="minorHAnsi"/>
                 <w:lang w:val="sr-Cyrl-RS"/>
               </w:rPr>
-              <w:t>%</w:t>
+              <w:t>79,59%</w:t>
             </w:r>
           </w:p>
         </w:tc>
@@ -30101,7 +31298,7 @@
         <w:tc>
           <w:tcPr>
             <w:cnfStyle w:val="001000000000" w:firstRow="0" w:lastRow="0" w:firstColumn="1" w:lastColumn="0" w:oddVBand="0" w:evenVBand="0" w:oddHBand="0" w:evenHBand="0" w:firstRowFirstColumn="0" w:firstRowLastColumn="0" w:lastRowFirstColumn="0" w:lastRowLastColumn="0"/>
-            <w:tcW w:w="2394" w:type="dxa"/>
+            <w:tcW w:w="2205" w:type="dxa"/>
           </w:tcPr>
           <w:p>
             <w:pPr>
@@ -30126,7 +31323,7 @@
         </w:tc>
         <w:tc>
           <w:tcPr>
-            <w:tcW w:w="2394" w:type="dxa"/>
+            <w:tcW w:w="2046" w:type="dxa"/>
           </w:tcPr>
           <w:p>
             <w:pPr>
@@ -30142,20 +31339,13 @@
                 <w:rFonts w:asciiTheme="minorHAnsi" w:hAnsiTheme="minorHAnsi"/>
                 <w:lang w:val="sr-Cyrl-RS"/>
               </w:rPr>
-              <w:t>69,36</w:t>
-            </w:r>
-            <w:r>
-              <w:rPr>
-                <w:rFonts w:asciiTheme="minorHAnsi" w:hAnsiTheme="minorHAnsi"/>
-                <w:lang w:val="sr-Cyrl-RS"/>
-              </w:rPr>
-              <w:t>%</w:t>
+              <w:t>69,36%</w:t>
             </w:r>
           </w:p>
         </w:tc>
         <w:tc>
           <w:tcPr>
-            <w:tcW w:w="2394" w:type="dxa"/>
+            <w:tcW w:w="1876" w:type="dxa"/>
           </w:tcPr>
           <w:p>
             <w:pPr>
@@ -30171,20 +31361,13 @@
                 <w:rFonts w:asciiTheme="minorHAnsi" w:hAnsiTheme="minorHAnsi"/>
                 <w:lang w:val="sr-Cyrl-RS"/>
               </w:rPr>
-              <w:t>64,15</w:t>
-            </w:r>
-            <w:r>
-              <w:rPr>
-                <w:rFonts w:asciiTheme="minorHAnsi" w:hAnsiTheme="minorHAnsi"/>
-                <w:lang w:val="sr-Cyrl-RS"/>
-              </w:rPr>
-              <w:t>%</w:t>
+              <w:t>64,15%</w:t>
             </w:r>
           </w:p>
         </w:tc>
         <w:tc>
           <w:tcPr>
-            <w:tcW w:w="2394" w:type="dxa"/>
+            <w:tcW w:w="1942" w:type="dxa"/>
           </w:tcPr>
           <w:p>
             <w:pPr>
@@ -30200,14 +31383,28 @@
                 <w:rFonts w:asciiTheme="minorHAnsi" w:hAnsiTheme="minorHAnsi"/>
                 <w:lang w:val="sr-Cyrl-RS"/>
               </w:rPr>
-              <w:t>62,93</w:t>
+              <w:t>62,93%</w:t>
             </w:r>
+          </w:p>
+        </w:tc>
+        <w:tc>
+          <w:tcPr>
+            <w:tcW w:w="1507" w:type="dxa"/>
+          </w:tcPr>
+          <w:p>
+            <w:pPr>
+              <w:cnfStyle w:val="000000000000" w:firstRow="0" w:lastRow="0" w:firstColumn="0" w:lastColumn="0" w:oddVBand="0" w:evenVBand="0" w:oddHBand="0" w:evenHBand="0" w:firstRowFirstColumn="0" w:firstRowLastColumn="0" w:lastRowFirstColumn="0" w:lastRowLastColumn="0"/>
+              <w:rPr>
+                <w:rFonts w:asciiTheme="minorHAnsi" w:hAnsiTheme="minorHAnsi"/>
+                <w:lang w:val="sr-Cyrl-RS"/>
+              </w:rPr>
+            </w:pPr>
             <w:r>
               <w:rPr>
                 <w:rFonts w:asciiTheme="minorHAnsi" w:hAnsiTheme="minorHAnsi"/>
                 <w:lang w:val="sr-Cyrl-RS"/>
               </w:rPr>
-              <w:t>%</w:t>
+              <w:t>74,93%</w:t>
             </w:r>
           </w:p>
         </w:tc>
@@ -30219,7 +31416,7 @@
         <w:tc>
           <w:tcPr>
             <w:cnfStyle w:val="001000000000" w:firstRow="0" w:lastRow="0" w:firstColumn="1" w:lastColumn="0" w:oddVBand="0" w:evenVBand="0" w:oddHBand="0" w:evenHBand="0" w:firstRowFirstColumn="0" w:firstRowLastColumn="0" w:lastRowFirstColumn="0" w:lastRowLastColumn="0"/>
-            <w:tcW w:w="2394" w:type="dxa"/>
+            <w:tcW w:w="2205" w:type="dxa"/>
           </w:tcPr>
           <w:p>
             <w:pPr>
@@ -30244,7 +31441,7 @@
         </w:tc>
         <w:tc>
           <w:tcPr>
-            <w:tcW w:w="2394" w:type="dxa"/>
+            <w:tcW w:w="2046" w:type="dxa"/>
           </w:tcPr>
           <w:p>
             <w:pPr>
@@ -30260,20 +31457,13 @@
                 <w:rFonts w:asciiTheme="minorHAnsi" w:hAnsiTheme="minorHAnsi"/>
                 <w:lang w:val="sr-Cyrl-RS"/>
               </w:rPr>
-              <w:t>74,9</w:t>
-            </w:r>
-            <w:r>
-              <w:rPr>
-                <w:rFonts w:asciiTheme="minorHAnsi" w:hAnsiTheme="minorHAnsi"/>
-                <w:lang w:val="sr-Cyrl-RS"/>
-              </w:rPr>
-              <w:t>%</w:t>
+              <w:t>74,9%</w:t>
             </w:r>
           </w:p>
         </w:tc>
         <w:tc>
           <w:tcPr>
-            <w:tcW w:w="2394" w:type="dxa"/>
+            <w:tcW w:w="1876" w:type="dxa"/>
           </w:tcPr>
           <w:p>
             <w:pPr>
@@ -30289,20 +31479,13 @@
                 <w:rFonts w:asciiTheme="minorHAnsi" w:hAnsiTheme="minorHAnsi"/>
                 <w:lang w:val="sr-Cyrl-RS"/>
               </w:rPr>
-              <w:t>70,85</w:t>
-            </w:r>
-            <w:r>
-              <w:rPr>
-                <w:rFonts w:asciiTheme="minorHAnsi" w:hAnsiTheme="minorHAnsi"/>
-                <w:lang w:val="sr-Cyrl-RS"/>
-              </w:rPr>
-              <w:t>%</w:t>
+              <w:t>70,85%</w:t>
             </w:r>
           </w:p>
         </w:tc>
         <w:tc>
           <w:tcPr>
-            <w:tcW w:w="2394" w:type="dxa"/>
+            <w:tcW w:w="1942" w:type="dxa"/>
           </w:tcPr>
           <w:p>
             <w:pPr>
@@ -30322,12 +31505,34 @@
             </w:r>
           </w:p>
         </w:tc>
+        <w:tc>
+          <w:tcPr>
+            <w:tcW w:w="1507" w:type="dxa"/>
+          </w:tcPr>
+          <w:p>
+            <w:pPr>
+              <w:jc w:val="both"/>
+              <w:cnfStyle w:val="000000100000" w:firstRow="0" w:lastRow="0" w:firstColumn="0" w:lastColumn="0" w:oddVBand="0" w:evenVBand="0" w:oddHBand="1" w:evenHBand="0" w:firstRowFirstColumn="0" w:firstRowLastColumn="0" w:lastRowFirstColumn="0" w:lastRowLastColumn="0"/>
+              <w:rPr>
+                <w:rFonts w:asciiTheme="minorHAnsi" w:hAnsiTheme="minorHAnsi"/>
+                <w:lang w:val="sr-Cyrl-RS"/>
+              </w:rPr>
+            </w:pPr>
+            <w:r>
+              <w:rPr>
+                <w:rFonts w:asciiTheme="minorHAnsi" w:hAnsiTheme="minorHAnsi"/>
+                <w:lang w:val="sr-Cyrl-RS"/>
+              </w:rPr>
+              <w:t>81,78%</w:t>
+            </w:r>
+          </w:p>
+        </w:tc>
       </w:tr>
       <w:tr>
         <w:tc>
           <w:tcPr>
             <w:cnfStyle w:val="001000000000" w:firstRow="0" w:lastRow="0" w:firstColumn="1" w:lastColumn="0" w:oddVBand="0" w:evenVBand="0" w:oddHBand="0" w:evenHBand="0" w:firstRowFirstColumn="0" w:firstRowLastColumn="0" w:lastRowFirstColumn="0" w:lastRowLastColumn="0"/>
-            <w:tcW w:w="2394" w:type="dxa"/>
+            <w:tcW w:w="2205" w:type="dxa"/>
           </w:tcPr>
           <w:p>
             <w:pPr>
@@ -30352,7 +31557,7 @@
         </w:tc>
         <w:tc>
           <w:tcPr>
-            <w:tcW w:w="2394" w:type="dxa"/>
+            <w:tcW w:w="2046" w:type="dxa"/>
           </w:tcPr>
           <w:p>
             <w:pPr>
@@ -30368,20 +31573,13 @@
                 <w:rFonts w:asciiTheme="minorHAnsi" w:hAnsiTheme="minorHAnsi"/>
                 <w:lang w:val="sr-Cyrl-RS"/>
               </w:rPr>
-              <w:t>63,83</w:t>
-            </w:r>
-            <w:r>
-              <w:rPr>
-                <w:rFonts w:asciiTheme="minorHAnsi" w:hAnsiTheme="minorHAnsi"/>
-                <w:lang w:val="sr-Cyrl-RS"/>
-              </w:rPr>
-              <w:t>%</w:t>
+              <w:t>63,83%</w:t>
             </w:r>
           </w:p>
         </w:tc>
         <w:tc>
           <w:tcPr>
-            <w:tcW w:w="2394" w:type="dxa"/>
+            <w:tcW w:w="1876" w:type="dxa"/>
           </w:tcPr>
           <w:p>
             <w:pPr>
@@ -30397,20 +31595,13 @@
                 <w:rFonts w:asciiTheme="minorHAnsi" w:hAnsiTheme="minorHAnsi"/>
                 <w:lang w:val="sr-Cyrl-RS"/>
               </w:rPr>
-              <w:t>57,45</w:t>
-            </w:r>
-            <w:r>
-              <w:rPr>
-                <w:rFonts w:asciiTheme="minorHAnsi" w:hAnsiTheme="minorHAnsi"/>
-                <w:lang w:val="sr-Cyrl-RS"/>
-              </w:rPr>
-              <w:t>%</w:t>
+              <w:t>57,45%</w:t>
             </w:r>
           </w:p>
         </w:tc>
         <w:tc>
           <w:tcPr>
-            <w:tcW w:w="2394" w:type="dxa"/>
+            <w:tcW w:w="1942" w:type="dxa"/>
           </w:tcPr>
           <w:p>
             <w:pPr>
@@ -30430,6 +31621,28 @@
             </w:r>
           </w:p>
         </w:tc>
+        <w:tc>
+          <w:tcPr>
+            <w:tcW w:w="1507" w:type="dxa"/>
+          </w:tcPr>
+          <w:p>
+            <w:pPr>
+              <w:jc w:val="both"/>
+              <w:cnfStyle w:val="000000000000" w:firstRow="0" w:lastRow="0" w:firstColumn="0" w:lastColumn="0" w:oddVBand="0" w:evenVBand="0" w:oddHBand="0" w:evenHBand="0" w:firstRowFirstColumn="0" w:firstRowLastColumn="0" w:lastRowFirstColumn="0" w:lastRowLastColumn="0"/>
+              <w:rPr>
+                <w:rFonts w:asciiTheme="minorHAnsi" w:hAnsiTheme="minorHAnsi"/>
+                <w:lang w:val="sr-Cyrl-RS"/>
+              </w:rPr>
+            </w:pPr>
+            <w:r>
+              <w:rPr>
+                <w:rFonts w:asciiTheme="minorHAnsi" w:hAnsiTheme="minorHAnsi"/>
+                <w:lang w:val="sr-Cyrl-RS"/>
+              </w:rPr>
+              <w:t>68,09%</w:t>
+            </w:r>
+          </w:p>
+        </w:tc>
       </w:tr>
       <w:tr>
         <w:trPr>
@@ -30438,7 +31651,7 @@
         <w:tc>
           <w:tcPr>
             <w:cnfStyle w:val="001000000000" w:firstRow="0" w:lastRow="0" w:firstColumn="1" w:lastColumn="0" w:oddVBand="0" w:evenVBand="0" w:oddHBand="0" w:evenHBand="0" w:firstRowFirstColumn="0" w:firstRowLastColumn="0" w:lastRowFirstColumn="0" w:lastRowLastColumn="0"/>
-            <w:tcW w:w="2394" w:type="dxa"/>
+            <w:tcW w:w="2205" w:type="dxa"/>
           </w:tcPr>
           <w:p>
             <w:pPr>
@@ -30480,7 +31693,7 @@
         </w:tc>
         <w:tc>
           <w:tcPr>
-            <w:tcW w:w="2394" w:type="dxa"/>
+            <w:tcW w:w="2046" w:type="dxa"/>
           </w:tcPr>
           <w:p>
             <w:pPr>
@@ -30502,7 +31715,7 @@
         </w:tc>
         <w:tc>
           <w:tcPr>
-            <w:tcW w:w="2394" w:type="dxa"/>
+            <w:tcW w:w="1876" w:type="dxa"/>
           </w:tcPr>
           <w:p>
             <w:pPr>
@@ -30524,7 +31737,7 @@
         </w:tc>
         <w:tc>
           <w:tcPr>
-            <w:tcW w:w="2394" w:type="dxa"/>
+            <w:tcW w:w="1942" w:type="dxa"/>
           </w:tcPr>
           <w:p>
             <w:pPr>
@@ -30544,6 +31757,28 @@
             </w:r>
           </w:p>
         </w:tc>
+        <w:tc>
+          <w:tcPr>
+            <w:tcW w:w="1507" w:type="dxa"/>
+          </w:tcPr>
+          <w:p>
+            <w:pPr>
+              <w:jc w:val="both"/>
+              <w:cnfStyle w:val="000000100000" w:firstRow="0" w:lastRow="0" w:firstColumn="0" w:lastColumn="0" w:oddVBand="0" w:evenVBand="0" w:oddHBand="1" w:evenHBand="0" w:firstRowFirstColumn="0" w:firstRowLastColumn="0" w:lastRowFirstColumn="0" w:lastRowLastColumn="0"/>
+              <w:rPr>
+                <w:rFonts w:asciiTheme="minorHAnsi" w:hAnsiTheme="minorHAnsi"/>
+                <w:lang w:val="sr-Cyrl-RS"/>
+              </w:rPr>
+            </w:pPr>
+            <w:r>
+              <w:rPr>
+                <w:rFonts w:asciiTheme="minorHAnsi" w:hAnsiTheme="minorHAnsi"/>
+                <w:lang w:val="sr-Cyrl-RS"/>
+              </w:rPr>
+              <w:t>39,63%</w:t>
+            </w:r>
+          </w:p>
+        </w:tc>
       </w:tr>
     </w:tbl>
     <w:p>
@@ -30559,83 +31794,526 @@
         <w:jc w:val="both"/>
         <w:rPr>
           <w:rFonts w:asciiTheme="minorHAnsi" w:hAnsiTheme="minorHAnsi"/>
-        </w:rPr>
-      </w:pPr>
-      <w:r>
-        <w:rPr>
-          <w:rFonts w:asciiTheme="minorHAnsi" w:hAnsiTheme="minorHAnsi"/>
-          <w:lang w:val="sr-Cyrl-RS"/>
-        </w:rPr>
-        <w:t xml:space="preserve">Логичка регресија се показује </w:t>
-      </w:r>
-      <w:r>
-        <w:rPr>
-          <w:rFonts w:asciiTheme="minorHAnsi" w:hAnsiTheme="minorHAnsi"/>
-          <w:lang w:val="sr-Cyrl-RS"/>
-        </w:rPr>
-        <w:t xml:space="preserve">као најбољи модел  према </w:t>
-      </w:r>
-      <w:r>
-        <w:rPr>
-          <w:rFonts w:asciiTheme="minorHAnsi" w:hAnsiTheme="minorHAnsi"/>
-          <w:lang w:val="sr-Cyrl-RS"/>
-        </w:rPr>
-        <w:t>свим</w:t>
-      </w:r>
-      <w:r>
-        <w:rPr>
-          <w:rFonts w:asciiTheme="minorHAnsi" w:hAnsiTheme="minorHAnsi"/>
-          <w:lang w:val="sr-Cyrl-RS"/>
-        </w:rPr>
-        <w:t xml:space="preserve"> кључни</w:t>
-      </w:r>
-      <w:r>
-        <w:rPr>
-          <w:rFonts w:asciiTheme="minorHAnsi" w:hAnsiTheme="minorHAnsi"/>
-          <w:lang w:val="sr-Cyrl-RS"/>
-        </w:rPr>
-        <w:t>м</w:t>
-      </w:r>
-      <w:r>
-        <w:rPr>
-          <w:rFonts w:asciiTheme="minorHAnsi" w:hAnsiTheme="minorHAnsi"/>
-          <w:lang w:val="sr-Cyrl-RS"/>
-        </w:rPr>
-        <w:t xml:space="preserve"> метрика</w:t>
-      </w:r>
-      <w:r>
-        <w:rPr>
-          <w:rFonts w:asciiTheme="minorHAnsi" w:hAnsiTheme="minorHAnsi"/>
-          <w:lang w:val="sr-Cyrl-RS"/>
-        </w:rPr>
-        <w:t>ма</w:t>
-      </w:r>
-      <w:r>
-        <w:rPr>
-          <w:rFonts w:asciiTheme="minorHAnsi" w:hAnsiTheme="minorHAnsi"/>
+          <w:lang w:val="sr-Cyrl-RS"/>
+        </w:rPr>
+      </w:pPr>
+      <w:r>
+        <w:rPr>
+          <w:rFonts w:asciiTheme="minorHAnsi" w:hAnsiTheme="minorHAnsi"/>
+          <w:lang w:val="sr-Cyrl-RS"/>
+        </w:rPr>
+        <w:t>Неуронске мреже се показују као најбољи модел  према свим кључним метрикама.</w:t>
+      </w:r>
+    </w:p>
+    <w:p>
+      <w:pPr>
+        <w:pStyle w:val="Heading2"/>
+        <w:rPr>
+          <w:rFonts w:eastAsia="Times New Roman" w:cs="Times New Roman"/>
+          <w:lang w:val="en-US"/>
+        </w:rPr>
+      </w:pPr>
+      <w:r>
+        <w:rPr>
+          <w:rFonts w:eastAsia="Times New Roman" w:cs="Times New Roman"/>
+        </w:rPr>
+        <w:br w:type="page"/>
+      </w:r>
+    </w:p>
+    <w:p>
+      <w:pPr>
+        <w:pStyle w:val="Heading2"/>
+      </w:pPr>
+      <w:bookmarkStart w:id="31" w:name="_Toc183906034"/>
+      <w:r>
+        <w:lastRenderedPageBreak/>
+        <w:t>4.6</w:t>
+      </w:r>
+      <w:r>
+        <w:rPr>
+          <w:lang w:val="en-US"/>
+        </w:rPr>
+        <w:t xml:space="preserve"> Resampling </w:t>
+      </w:r>
+      <w:r>
+        <w:t>методе</w:t>
+      </w:r>
+      <w:bookmarkEnd w:id="31"/>
+    </w:p>
+    <w:p>
+      <w:pPr>
+        <w:rPr>
+          <w:lang w:val="sr-Cyrl-RS"/>
+        </w:rPr>
+      </w:pPr>
+      <w:r>
+        <w:drawing>
+          <wp:inline distT="0" distB="0" distL="0" distR="0" wp14:anchorId="2149FA3A" wp14:editId="2E114EAD">
+            <wp:extent cx="5943600" cy="4607560"/>
+            <wp:effectExtent l="0" t="0" r="0" b="0"/>
+            <wp:docPr id="191103480" name="Picture 1" descr="A graph with a bar and a rectangle&#10;&#10;Description automatically generated"/>
+            <wp:cNvGraphicFramePr>
+              <a:graphicFrameLocks xmlns:a="http://schemas.openxmlformats.org/drawingml/2006/main" noChangeAspect="1"/>
+            </wp:cNvGraphicFramePr>
+            <a:graphic xmlns:a="http://schemas.openxmlformats.org/drawingml/2006/main">
+              <a:graphicData uri="http://schemas.openxmlformats.org/drawingml/2006/picture">
+                <pic:pic xmlns:pic="http://schemas.openxmlformats.org/drawingml/2006/picture">
+                  <pic:nvPicPr>
+                    <pic:cNvPr id="191103480" name="Picture 1" descr="A graph with a bar and a rectangle&#10;&#10;Description automatically generated"/>
+                    <pic:cNvPicPr/>
+                  </pic:nvPicPr>
+                  <pic:blipFill>
+                    <a:blip r:embed="rId124"/>
+                    <a:stretch>
+                      <a:fillRect/>
+                    </a:stretch>
+                  </pic:blipFill>
+                  <pic:spPr>
+                    <a:xfrm>
+                      <a:off x="0" y="0"/>
+                      <a:ext cx="5943600" cy="4607560"/>
+                    </a:xfrm>
+                    <a:prstGeom prst="rect">
+                      <a:avLst/>
+                    </a:prstGeom>
+                  </pic:spPr>
+                </pic:pic>
+              </a:graphicData>
+            </a:graphic>
+          </wp:inline>
+        </w:drawing>
+      </w:r>
+    </w:p>
+    <w:p>
+      <w:pPr>
+        <w:rPr>
+          <w:lang w:val="sr-Cyrl-RS"/>
+        </w:rPr>
+      </w:pPr>
+      <w:r>
+        <w:rPr>
+          <w:lang w:val="sr-Cyrl-RS"/>
+        </w:rPr>
+        <w:t xml:space="preserve">Имамо отприлике 84% негативних случајева и 16% позитивних што указује на </w:t>
+      </w:r>
+      <w:proofErr w:type="spellStart"/>
+      <w:r>
+        <w:rPr>
+          <w:lang w:val="sr-Cyrl-RS"/>
+        </w:rPr>
+        <w:t>небалансиране</w:t>
+      </w:r>
+      <w:proofErr w:type="spellEnd"/>
+      <w:r>
+        <w:rPr>
+          <w:lang w:val="sr-Cyrl-RS"/>
+        </w:rPr>
+        <w:t xml:space="preserve"> податке колоне </w:t>
+      </w:r>
+      <w:r>
+        <w:rPr>
+          <w:lang w:val="sr-Latn-BA"/>
+        </w:rPr>
+        <w:t>Attrition.</w:t>
+      </w:r>
+      <w:r>
+        <w:rPr>
+          <w:lang w:val="sr-Cyrl-RS"/>
+        </w:rPr>
+        <w:t xml:space="preserve"> Кључни проблем </w:t>
+      </w:r>
+      <w:proofErr w:type="spellStart"/>
+      <w:r>
+        <w:rPr>
+          <w:lang w:val="sr-Cyrl-RS"/>
+        </w:rPr>
+        <w:t>небалансираних</w:t>
+      </w:r>
+      <w:proofErr w:type="spellEnd"/>
+      <w:r>
+        <w:rPr>
+          <w:lang w:val="sr-Cyrl-RS"/>
+        </w:rPr>
+        <w:t xml:space="preserve"> података може бити </w:t>
+      </w:r>
+      <w:r>
+        <w:rPr>
+          <w:lang w:val="sr-Cyrl-RS"/>
+        </w:rPr>
+        <w:t>пристрасност</w:t>
+      </w:r>
+      <w:r>
+        <w:rPr>
+          <w:lang w:val="sr-Cyrl-RS"/>
+        </w:rPr>
+        <w:t xml:space="preserve"> модела према већинској класи и имати </w:t>
+      </w:r>
+      <w:r>
+        <w:rPr>
+          <w:lang w:val="sr-Cyrl-RS"/>
+        </w:rPr>
+        <w:t>потешкоћа</w:t>
+      </w:r>
+      <w:r>
+        <w:rPr>
+          <w:lang w:val="sr-Cyrl-RS"/>
+        </w:rPr>
+        <w:t xml:space="preserve"> у идентификацији мањинске.</w:t>
+      </w:r>
+      <w:r>
+        <w:rPr>
+          <w:lang w:val="sr-Cyrl-RS"/>
+        </w:rPr>
+        <w:br/>
+      </w:r>
+      <w:r>
+        <w:rPr>
+          <w:lang w:val="sr-Cyrl-RS"/>
+        </w:rPr>
+        <w:br/>
+        <w:t xml:space="preserve">Покушаћемо да добијемо прецизније моделе коришћењем </w:t>
+      </w:r>
+      <w:r>
+        <w:t xml:space="preserve">Resampling </w:t>
+      </w:r>
+      <w:r>
+        <w:rPr>
+          <w:lang w:val="sr-Cyrl-RS"/>
+        </w:rPr>
+        <w:t>метода</w:t>
+      </w:r>
+      <w:r>
+        <w:rPr>
+          <w:lang w:val="sr-Cyrl-RS"/>
+        </w:rPr>
+        <w:t xml:space="preserve"> из </w:t>
+      </w:r>
+      <w:r>
+        <w:t xml:space="preserve">ROSE </w:t>
+      </w:r>
+      <w:r>
+        <w:rPr>
+          <w:lang w:val="sr-Cyrl-RS"/>
+        </w:rPr>
+        <w:t>библиотеке.</w:t>
+      </w:r>
+    </w:p>
+    <w:p>
+      <w:pPr>
+        <w:rPr>
+          <w:lang w:val="sr-Cyrl-RS"/>
+        </w:rPr>
+      </w:pPr>
+    </w:p>
+    <w:p>
+      <w:pPr>
+        <w:pStyle w:val="Heading3"/>
+      </w:pPr>
+      <w:bookmarkStart w:id="32" w:name="_Toc183906035"/>
+      <w:r>
+        <w:t xml:space="preserve">4.6.1 </w:t>
+      </w:r>
+      <w:r>
+        <w:rPr>
+          <w:lang w:val="en-US"/>
+        </w:rPr>
+        <w:t>Oversampling</w:t>
+      </w:r>
+      <w:bookmarkEnd w:id="32"/>
+    </w:p>
+    <w:p>
+      <w:pPr>
+        <w:rPr>
+          <w:lang w:val="sr-Cyrl-RS"/>
+        </w:rPr>
+      </w:pPr>
+      <w:r>
+        <w:rPr>
+          <w:lang w:val="sr-Cyrl-RS"/>
+        </w:rPr>
+        <w:t xml:space="preserve">Коришћењем методе </w:t>
+      </w:r>
+      <w:r>
+        <w:t>oversampling</w:t>
+      </w:r>
+      <w:r>
+        <w:rPr>
+          <w:lang w:val="sr-Cyrl-RS"/>
+        </w:rPr>
+        <w:t>-а ћемо уједначити број негативних узорака са бројем позитивних.</w:t>
+      </w:r>
+    </w:p>
+    <w:p>
+      <w:r>
+        <w:lastRenderedPageBreak/>
+        <w:drawing>
+          <wp:inline distT="0" distB="0" distL="0" distR="0" wp14:anchorId="6C57C083" wp14:editId="6497BCD6">
+            <wp:extent cx="5849166" cy="943107"/>
+            <wp:effectExtent l="0" t="0" r="0" b="9525"/>
+            <wp:docPr id="1924143350" name="Picture 1" descr="A white background with black text&#10;&#10;Description automatically generated"/>
+            <wp:cNvGraphicFramePr>
+              <a:graphicFrameLocks xmlns:a="http://schemas.openxmlformats.org/drawingml/2006/main" noChangeAspect="1"/>
+            </wp:cNvGraphicFramePr>
+            <a:graphic xmlns:a="http://schemas.openxmlformats.org/drawingml/2006/main">
+              <a:graphicData uri="http://schemas.openxmlformats.org/drawingml/2006/picture">
+                <pic:pic xmlns:pic="http://schemas.openxmlformats.org/drawingml/2006/picture">
+                  <pic:nvPicPr>
+                    <pic:cNvPr id="1924143350" name="Picture 1" descr="A white background with black text&#10;&#10;Description automatically generated"/>
+                    <pic:cNvPicPr/>
+                  </pic:nvPicPr>
+                  <pic:blipFill>
+                    <a:blip r:embed="rId125"/>
+                    <a:stretch>
+                      <a:fillRect/>
+                    </a:stretch>
+                  </pic:blipFill>
+                  <pic:spPr>
+                    <a:xfrm>
+                      <a:off x="0" y="0"/>
+                      <a:ext cx="5849166" cy="943107"/>
+                    </a:xfrm>
+                    <a:prstGeom prst="rect">
+                      <a:avLst/>
+                    </a:prstGeom>
+                  </pic:spPr>
+                </pic:pic>
+              </a:graphicData>
+            </a:graphic>
+          </wp:inline>
+        </w:drawing>
+      </w:r>
+    </w:p>
+    <w:p>
+      <w:pPr>
+        <w:pStyle w:val="Heading3"/>
+      </w:pPr>
+      <w:bookmarkStart w:id="33" w:name="_Toc183906036"/>
+      <w:r>
+        <w:t xml:space="preserve">4.6.2 </w:t>
+      </w:r>
+      <w:proofErr w:type="spellStart"/>
+      <w:r>
+        <w:rPr>
+          <w:lang w:val="en-US"/>
+        </w:rPr>
+        <w:t>Undersampling</w:t>
+      </w:r>
+      <w:proofErr w:type="spellEnd"/>
+      <w:r>
+        <w:t xml:space="preserve"> метода</w:t>
+      </w:r>
+      <w:bookmarkEnd w:id="33"/>
+    </w:p>
+    <w:p>
+      <w:pPr>
+        <w:rPr>
+          <w:lang w:val="sr-Cyrl-RS"/>
+        </w:rPr>
+      </w:pPr>
+      <w:r>
+        <w:rPr>
+          <w:lang w:val="sr-Cyrl-RS"/>
+        </w:rPr>
+        <w:t>Коришћењем ове методе прилагодили смо број узорака</w:t>
+      </w:r>
+      <w:r>
+        <w:rPr>
+          <w:lang w:val="sr-Cyrl-RS"/>
+        </w:rPr>
+        <w:t xml:space="preserve"> класе са позитивним вредностима броју негативних.</w:t>
+      </w:r>
+    </w:p>
+    <w:p>
+      <w:pPr>
+        <w:rPr>
+          <w:lang w:val="sr-Cyrl-RS"/>
+        </w:rPr>
+      </w:pPr>
+    </w:p>
+    <w:p>
+      <w:r>
+        <w:drawing>
+          <wp:inline distT="0" distB="0" distL="0" distR="0" wp14:anchorId="3E587761" wp14:editId="530A22FD">
+            <wp:extent cx="5943600" cy="690880"/>
+            <wp:effectExtent l="0" t="0" r="0" b="0"/>
+            <wp:docPr id="1879515226" name="Picture 1"/>
+            <wp:cNvGraphicFramePr>
+              <a:graphicFrameLocks xmlns:a="http://schemas.openxmlformats.org/drawingml/2006/main" noChangeAspect="1"/>
+            </wp:cNvGraphicFramePr>
+            <a:graphic xmlns:a="http://schemas.openxmlformats.org/drawingml/2006/main">
+              <a:graphicData uri="http://schemas.openxmlformats.org/drawingml/2006/picture">
+                <pic:pic xmlns:pic="http://schemas.openxmlformats.org/drawingml/2006/picture">
+                  <pic:nvPicPr>
+                    <pic:cNvPr id="1879515226" name=""/>
+                    <pic:cNvPicPr/>
+                  </pic:nvPicPr>
+                  <pic:blipFill>
+                    <a:blip r:embed="rId126"/>
+                    <a:stretch>
+                      <a:fillRect/>
+                    </a:stretch>
+                  </pic:blipFill>
+                  <pic:spPr>
+                    <a:xfrm>
+                      <a:off x="0" y="0"/>
+                      <a:ext cx="5943600" cy="690880"/>
+                    </a:xfrm>
+                    <a:prstGeom prst="rect">
+                      <a:avLst/>
+                    </a:prstGeom>
+                  </pic:spPr>
+                </pic:pic>
+              </a:graphicData>
+            </a:graphic>
+          </wp:inline>
+        </w:drawing>
+      </w:r>
+    </w:p>
+    <w:p>
+      <w:pPr>
+        <w:pStyle w:val="Heading3"/>
+      </w:pPr>
+      <w:bookmarkStart w:id="34" w:name="_Toc183906037"/>
+      <w:r>
+        <w:t xml:space="preserve">4.6.3 </w:t>
+      </w:r>
+      <w:proofErr w:type="spellStart"/>
+      <w:r>
+        <w:t>Oversampling</w:t>
+      </w:r>
+      <w:proofErr w:type="spellEnd"/>
+      <w:r>
+        <w:t xml:space="preserve"> и </w:t>
+      </w:r>
+      <w:proofErr w:type="spellStart"/>
+      <w:r>
+        <w:t>Undersampling</w:t>
+      </w:r>
+      <w:bookmarkEnd w:id="34"/>
+      <w:proofErr w:type="spellEnd"/>
+    </w:p>
+    <w:p>
+      <w:pPr>
+        <w:rPr>
+          <w:lang w:val="sr-Cyrl-RS"/>
+        </w:rPr>
+      </w:pPr>
+      <w:r>
+        <w:rPr>
+          <w:lang w:val="sr-Cyrl-RS"/>
+        </w:rPr>
+        <w:t>Овом методом смо избалансирали вредности класе и сада имамо скоро идентичне бројеве негативних и позитивних вредности.</w:t>
+      </w:r>
+    </w:p>
+    <w:p>
+      <w:pPr>
+        <w:rPr>
+          <w:lang w:val="sr-Cyrl-RS"/>
+        </w:rPr>
+      </w:pPr>
+      <w:r>
+        <w:drawing>
+          <wp:inline distT="0" distB="0" distL="0" distR="0" wp14:anchorId="48E99C45" wp14:editId="7D82387C">
+            <wp:extent cx="5943600" cy="568960"/>
+            <wp:effectExtent l="0" t="0" r="0" b="0"/>
+            <wp:docPr id="2125716295" name="Picture 1"/>
+            <wp:cNvGraphicFramePr>
+              <a:graphicFrameLocks xmlns:a="http://schemas.openxmlformats.org/drawingml/2006/main" noChangeAspect="1"/>
+            </wp:cNvGraphicFramePr>
+            <a:graphic xmlns:a="http://schemas.openxmlformats.org/drawingml/2006/main">
+              <a:graphicData uri="http://schemas.openxmlformats.org/drawingml/2006/picture">
+                <pic:pic xmlns:pic="http://schemas.openxmlformats.org/drawingml/2006/picture">
+                  <pic:nvPicPr>
+                    <pic:cNvPr id="2125716295" name=""/>
+                    <pic:cNvPicPr/>
+                  </pic:nvPicPr>
+                  <pic:blipFill>
+                    <a:blip r:embed="rId127"/>
+                    <a:stretch>
+                      <a:fillRect/>
+                    </a:stretch>
+                  </pic:blipFill>
+                  <pic:spPr>
+                    <a:xfrm>
+                      <a:off x="0" y="0"/>
+                      <a:ext cx="5943600" cy="568960"/>
+                    </a:xfrm>
+                    <a:prstGeom prst="rect">
+                      <a:avLst/>
+                    </a:prstGeom>
+                  </pic:spPr>
+                </pic:pic>
+              </a:graphicData>
+            </a:graphic>
+          </wp:inline>
+        </w:drawing>
+      </w:r>
+    </w:p>
+    <w:p>
+      <w:pPr>
+        <w:pStyle w:val="Heading3"/>
+      </w:pPr>
+      <w:bookmarkStart w:id="35" w:name="_Toc183906038"/>
+      <w:r>
+        <w:t>4.6.4 Резултати</w:t>
+      </w:r>
+      <w:bookmarkEnd w:id="35"/>
+    </w:p>
+    <w:p>
+      <w:pPr>
+        <w:rPr>
+          <w:lang w:val="sr-Cyrl-RS"/>
+        </w:rPr>
+      </w:pPr>
+      <w:r>
+        <w:rPr>
+          <w:lang w:val="sr-Cyrl-RS"/>
+        </w:rPr>
+        <w:t xml:space="preserve">Након </w:t>
+      </w:r>
+      <w:r>
+        <w:t>resampling</w:t>
+      </w:r>
+      <w:r>
+        <w:rPr>
+          <w:lang w:val="sr-Cyrl-RS"/>
+        </w:rPr>
+        <w:t>-а података</w:t>
+      </w:r>
+      <w:r>
+        <w:rPr>
+          <w:lang w:val="sr-Cyrl-RS"/>
+        </w:rPr>
+        <w:t>, покушали смо са поновним покретањем наших модела, али није дошло до побољшања параметара модела</w:t>
+      </w:r>
+      <w:r>
+        <w:rPr>
           <w:lang w:val="sr-Cyrl-RS"/>
         </w:rPr>
         <w:t>.</w:t>
       </w:r>
-      <w:bookmarkStart w:id="27" w:name="_Toc367506411"/>
-      <w:r>
-        <w:rPr>
-          <w:rFonts w:asciiTheme="minorHAnsi" w:eastAsia="Times New Roman" w:hAnsiTheme="minorHAnsi" w:cs="Times New Roman"/>
-        </w:rPr>
-        <w:br w:type="page"/>
-      </w:r>
+      <w:r>
+        <w:rPr>
+          <w:lang w:val="sr-Cyrl-RS"/>
+        </w:rPr>
+        <w:t xml:space="preserve"> Остајемо при првобитном приступу.</w:t>
+      </w:r>
+    </w:p>
+    <w:p>
+      <w:pPr>
+        <w:pStyle w:val="Naslov3"/>
+      </w:pPr>
     </w:p>
     <w:p>
       <w:pPr>
         <w:pStyle w:val="Heading1"/>
       </w:pPr>
-      <w:bookmarkStart w:id="28" w:name="_Toc182429938"/>
-      <w:r>
-        <w:lastRenderedPageBreak/>
+      <w:bookmarkStart w:id="36" w:name="_Toc183906039"/>
+      <w:r>
         <w:t>Закључак</w:t>
       </w:r>
-      <w:bookmarkEnd w:id="27"/>
-      <w:bookmarkEnd w:id="28"/>
+      <w:bookmarkEnd w:id="29"/>
+      <w:bookmarkEnd w:id="36"/>
     </w:p>
     <w:p>
       <w:pPr>
@@ -30732,6 +32410,7 @@
         <w:rPr>
           <w:lang w:val="sr-Cyrl-RS"/>
         </w:rPr>
+        <w:lastRenderedPageBreak/>
         <w:t>Након упоре</w:t>
       </w:r>
       <w:r>
@@ -30815,12 +32494,12 @@
       <w:pPr>
         <w:pStyle w:val="Heading1"/>
       </w:pPr>
-      <w:bookmarkStart w:id="29" w:name="_Toc182429939"/>
+      <w:bookmarkStart w:id="37" w:name="_Toc183906040"/>
       <w:r>
         <w:lastRenderedPageBreak/>
         <w:t>Литература</w:t>
       </w:r>
-      <w:bookmarkEnd w:id="29"/>
+      <w:bookmarkEnd w:id="37"/>
     </w:p>
     <w:p/>
     <w:p>
@@ -30925,7 +32604,7 @@
       <w:r>
         <w:t xml:space="preserve"> - </w:t>
       </w:r>
-      <w:hyperlink r:id="rId118">
+      <w:hyperlink r:id="rId128">
         <w:proofErr w:type="spellStart"/>
         <w:r>
           <w:rPr>
@@ -30955,7 +32634,7 @@
       <w:r>
         <w:t xml:space="preserve"> - </w:t>
       </w:r>
-      <w:hyperlink r:id="rId119">
+      <w:hyperlink r:id="rId129">
         <w:proofErr w:type="spellStart"/>
         <w:r>
           <w:rPr>
@@ -30974,6 +32653,11 @@
           <w:numId w:val="33"/>
         </w:numPr>
         <w:jc w:val="both"/>
+        <w:rPr>
+          <w:rStyle w:val="Hyperlink"/>
+          <w:color w:val="auto"/>
+          <w:u w:val="none"/>
+        </w:rPr>
       </w:pPr>
       <w:r>
         <w:rPr>
@@ -30984,7 +32668,7 @@
       <w:r>
         <w:t xml:space="preserve"> - </w:t>
       </w:r>
-      <w:hyperlink r:id="rId120">
+      <w:hyperlink r:id="rId130">
         <w:proofErr w:type="spellStart"/>
         <w:r>
           <w:rPr>
@@ -30998,12 +32682,41 @@
     <w:p>
       <w:pPr>
         <w:pStyle w:val="ListParagraph"/>
+        <w:numPr>
+          <w:ilvl w:val="0"/>
+          <w:numId w:val="33"/>
+        </w:numPr>
+        <w:jc w:val="both"/>
+      </w:pPr>
+      <w:r>
+        <w:rPr>
+          <w:i/>
+        </w:rPr>
+        <w:t>Neural Networks -</w:t>
+      </w:r>
+      <w:r>
+        <w:t xml:space="preserve"> </w:t>
+      </w:r>
+      <w:hyperlink r:id="rId131" w:history="1">
+        <w:proofErr w:type="spellStart"/>
+        <w:r>
+          <w:rPr>
+            <w:rStyle w:val="Hyperlink"/>
+          </w:rPr>
+          <w:t>документација</w:t>
+        </w:r>
+        <w:proofErr w:type="spellEnd"/>
+      </w:hyperlink>
+    </w:p>
+    <w:p>
+      <w:pPr>
+        <w:pStyle w:val="ListParagraph"/>
       </w:pPr>
     </w:p>
     <w:sectPr>
-      <w:footerReference w:type="even" r:id="rId121"/>
-      <w:footerReference w:type="default" r:id="rId122"/>
-      <w:footerReference w:type="first" r:id="rId123"/>
+      <w:footerReference w:type="even" r:id="rId132"/>
+      <w:footerReference w:type="default" r:id="rId133"/>
+      <w:footerReference w:type="first" r:id="rId134"/>
       <w:pgSz w:w="12240" w:h="15840"/>
       <w:pgMar w:top="1440" w:right="1440" w:bottom="1440" w:left="1440" w:header="720" w:footer="720" w:gutter="0"/>
       <w:pgNumType w:start="1"/>
@@ -34621,6 +36334,92 @@
     </w:lvl>
   </w:abstractNum>
   <w:abstractNum w:abstractNumId="32" w15:restartNumberingAfterBreak="0">
+    <w:nsid w:val="71C856E2"/>
+    <w:multiLevelType w:val="hybridMultilevel"/>
+    <w:tmpl w:val="D016521C"/>
+    <w:lvl w:ilvl="0" w:tplc="0409000F">
+      <w:start w:val="1"/>
+      <w:numFmt w:val="decimal"/>
+      <w:lvlText w:val="%1."/>
+      <w:lvlJc w:val="left"/>
+      <w:pPr>
+        <w:ind w:left="720" w:hanging="360"/>
+      </w:pPr>
+    </w:lvl>
+    <w:lvl w:ilvl="1" w:tplc="04090019" w:tentative="1">
+      <w:start w:val="1"/>
+      <w:numFmt w:val="lowerLetter"/>
+      <w:lvlText w:val="%2."/>
+      <w:lvlJc w:val="left"/>
+      <w:pPr>
+        <w:ind w:left="1440" w:hanging="360"/>
+      </w:pPr>
+    </w:lvl>
+    <w:lvl w:ilvl="2" w:tplc="0409001B" w:tentative="1">
+      <w:start w:val="1"/>
+      <w:numFmt w:val="lowerRoman"/>
+      <w:lvlText w:val="%3."/>
+      <w:lvlJc w:val="right"/>
+      <w:pPr>
+        <w:ind w:left="2160" w:hanging="180"/>
+      </w:pPr>
+    </w:lvl>
+    <w:lvl w:ilvl="3" w:tplc="0409000F" w:tentative="1">
+      <w:start w:val="1"/>
+      <w:numFmt w:val="decimal"/>
+      <w:lvlText w:val="%4."/>
+      <w:lvlJc w:val="left"/>
+      <w:pPr>
+        <w:ind w:left="2880" w:hanging="360"/>
+      </w:pPr>
+    </w:lvl>
+    <w:lvl w:ilvl="4" w:tplc="04090019" w:tentative="1">
+      <w:start w:val="1"/>
+      <w:numFmt w:val="lowerLetter"/>
+      <w:lvlText w:val="%5."/>
+      <w:lvlJc w:val="left"/>
+      <w:pPr>
+        <w:ind w:left="3600" w:hanging="360"/>
+      </w:pPr>
+    </w:lvl>
+    <w:lvl w:ilvl="5" w:tplc="0409001B" w:tentative="1">
+      <w:start w:val="1"/>
+      <w:numFmt w:val="lowerRoman"/>
+      <w:lvlText w:val="%6."/>
+      <w:lvlJc w:val="right"/>
+      <w:pPr>
+        <w:ind w:left="4320" w:hanging="180"/>
+      </w:pPr>
+    </w:lvl>
+    <w:lvl w:ilvl="6" w:tplc="0409000F" w:tentative="1">
+      <w:start w:val="1"/>
+      <w:numFmt w:val="decimal"/>
+      <w:lvlText w:val="%7."/>
+      <w:lvlJc w:val="left"/>
+      <w:pPr>
+        <w:ind w:left="5040" w:hanging="360"/>
+      </w:pPr>
+    </w:lvl>
+    <w:lvl w:ilvl="7" w:tplc="04090019" w:tentative="1">
+      <w:start w:val="1"/>
+      <w:numFmt w:val="lowerLetter"/>
+      <w:lvlText w:val="%8."/>
+      <w:lvlJc w:val="left"/>
+      <w:pPr>
+        <w:ind w:left="5760" w:hanging="360"/>
+      </w:pPr>
+    </w:lvl>
+    <w:lvl w:ilvl="8" w:tplc="0409001B" w:tentative="1">
+      <w:start w:val="1"/>
+      <w:numFmt w:val="lowerRoman"/>
+      <w:lvlText w:val="%9."/>
+      <w:lvlJc w:val="right"/>
+      <w:pPr>
+        <w:ind w:left="6480" w:hanging="180"/>
+      </w:pPr>
+    </w:lvl>
+  </w:abstractNum>
+  <w:abstractNum w:abstractNumId="33" w15:restartNumberingAfterBreak="0">
     <w:nsid w:val="77E905D3"/>
     <w:multiLevelType w:val="hybridMultilevel"/>
     <w:tmpl w:val="AFE8E0B2"/>
@@ -34733,7 +36532,7 @@
       </w:rPr>
     </w:lvl>
   </w:abstractNum>
-  <w:abstractNum w:abstractNumId="33" w15:restartNumberingAfterBreak="0">
+  <w:abstractNum w:abstractNumId="34" w15:restartNumberingAfterBreak="0">
     <w:nsid w:val="798B18EC"/>
     <w:multiLevelType w:val="hybridMultilevel"/>
     <w:tmpl w:val="FFFFFFFF"/>
@@ -34846,7 +36645,7 @@
       </w:rPr>
     </w:lvl>
   </w:abstractNum>
-  <w:abstractNum w:abstractNumId="34" w15:restartNumberingAfterBreak="0">
+  <w:abstractNum w:abstractNumId="35" w15:restartNumberingAfterBreak="0">
     <w:nsid w:val="79A50D7B"/>
     <w:multiLevelType w:val="hybridMultilevel"/>
     <w:tmpl w:val="9FEA6CD8"/>
@@ -34959,7 +36758,7 @@
       </w:rPr>
     </w:lvl>
   </w:abstractNum>
-  <w:abstractNum w:abstractNumId="35" w15:restartNumberingAfterBreak="0">
+  <w:abstractNum w:abstractNumId="36" w15:restartNumberingAfterBreak="0">
     <w:nsid w:val="7D521797"/>
     <w:multiLevelType w:val="multilevel"/>
     <w:tmpl w:val="74AECB76"/>
@@ -35082,7 +36881,7 @@
     <w:abstractNumId w:val="11"/>
   </w:num>
   <w:num w:numId="4" w16cid:durableId="187791695">
-    <w:abstractNumId w:val="35"/>
+    <w:abstractNumId w:val="36"/>
   </w:num>
   <w:num w:numId="5" w16cid:durableId="1215581251">
     <w:abstractNumId w:val="21"/>
@@ -35133,10 +36932,10 @@
     <w:abstractNumId w:val="5"/>
   </w:num>
   <w:num w:numId="21" w16cid:durableId="548883749">
-    <w:abstractNumId w:val="34"/>
+    <w:abstractNumId w:val="35"/>
   </w:num>
   <w:num w:numId="22" w16cid:durableId="1546327978">
-    <w:abstractNumId w:val="32"/>
+    <w:abstractNumId w:val="33"/>
   </w:num>
   <w:num w:numId="23" w16cid:durableId="16928166">
     <w:abstractNumId w:val="20"/>
@@ -35169,7 +36968,7 @@
     <w:abstractNumId w:val="19"/>
   </w:num>
   <w:num w:numId="33" w16cid:durableId="235634188">
-    <w:abstractNumId w:val="33"/>
+    <w:abstractNumId w:val="34"/>
   </w:num>
   <w:num w:numId="34" w16cid:durableId="439689558">
     <w:abstractNumId w:val="14"/>
@@ -35191,6 +36990,9 @@
   </w:num>
   <w:num w:numId="38" w16cid:durableId="283390253">
     <w:abstractNumId w:val="16"/>
+  </w:num>
+  <w:num w:numId="39" w16cid:durableId="418676410">
+    <w:abstractNumId w:val="32"/>
   </w:num>
 </w:numbering>
 </file>
@@ -36670,6 +38472,18 @@
       <w:shd w:val="clear" w:color="auto" w:fill="E1DFDD"/>
     </w:rPr>
   </w:style>
+  <w:style w:type="character" w:styleId="FollowedHyperlink">
+    <w:name w:val="FollowedHyperlink"/>
+    <w:basedOn w:val="DefaultParagraphFont"/>
+    <w:uiPriority w:val="99"/>
+    <w:semiHidden/>
+    <w:unhideWhenUsed/>
+    <w:rsid w:val="00277091"/>
+    <w:rPr>
+      <w:color w:val="96607D" w:themeColor="followedHyperlink"/>
+      <w:u w:val="single"/>
+    </w:rPr>
+  </w:style>
 </w:styles>
 </file>
 

</xml_diff>